<commit_message>
Introduciendo últimos apartados Memoria. Estado y XChart
</commit_message>
<xml_diff>
--- a/doc/TDS Practica Final Junio.docx
+++ b/doc/TDS Practica Final Junio.docx
@@ -412,6 +412,12 @@
     </w:p>
     <w:sdt>
       <w:sdtPr>
+        <w:rPr>
+          <w:rFonts w:ascii="Times New Roman" w:eastAsia="Calibri" w:hAnsi="Times New Roman" w:cs="Calibri"/>
+          <w:color w:val="auto"/>
+          <w:sz w:val="24"/>
+          <w:szCs w:val="22"/>
+        </w:rPr>
         <w:id w:val="-2099167152"/>
         <w:docPartObj>
           <w:docPartGallery w:val="Table of Contents"/>
@@ -420,12 +426,8 @@
       </w:sdtPr>
       <w:sdtEndPr>
         <w:rPr>
-          <w:rFonts w:ascii="Times New Roman" w:eastAsia="Calibri" w:hAnsi="Times New Roman" w:cs="Calibri"/>
           <w:b/>
           <w:bCs/>
-          <w:color w:val="auto"/>
-          <w:sz w:val="24"/>
-          <w:szCs w:val="22"/>
         </w:rPr>
       </w:sdtEndPr>
       <w:sdtContent>
@@ -1473,8 +1475,6 @@
               <w:fldChar w:fldCharType="end"/>
             </w:r>
           </w:hyperlink>
-          <w:bookmarkStart w:id="0" w:name="_GoBack"/>
-          <w:bookmarkEnd w:id="0"/>
         </w:p>
         <w:p>
           <w:pPr>
@@ -1510,57 +1510,52 @@
           <w:numId w:val="1"/>
         </w:numPr>
       </w:pPr>
-      <w:bookmarkStart w:id="1" w:name="_Toc34157462"/>
+      <w:bookmarkStart w:id="0" w:name="_Toc34157462"/>
       <w:r>
         <w:lastRenderedPageBreak/>
         <w:t>Diagrama de clases del dominio.</w:t>
       </w:r>
-      <w:bookmarkEnd w:id="1"/>
+      <w:bookmarkEnd w:id="0"/>
+    </w:p>
+    <w:p>
+      <w:r>
+        <w:rPr>
+          <w:noProof/>
+        </w:rPr>
+        <w:pict>
+          <v:shapetype id="_x0000_t75" coordsize="21600,21600" o:spt="75" o:preferrelative="t" path="m@4@5l@4@11@9@11@9@5xe" filled="f" stroked="f">
+            <v:stroke joinstyle="miter"/>
+            <v:formulas>
+              <v:f eqn="if lineDrawn pixelLineWidth 0"/>
+              <v:f eqn="sum @0 1 0"/>
+              <v:f eqn="sum 0 0 @1"/>
+              <v:f eqn="prod @2 1 2"/>
+              <v:f eqn="prod @3 21600 pixelWidth"/>
+              <v:f eqn="prod @3 21600 pixelHeight"/>
+              <v:f eqn="sum @0 0 1"/>
+              <v:f eqn="prod @6 1 2"/>
+              <v:f eqn="prod @7 21600 pixelWidth"/>
+              <v:f eqn="sum @8 21600 0"/>
+              <v:f eqn="prod @7 21600 pixelHeight"/>
+              <v:f eqn="sum @10 21600 0"/>
+            </v:formulas>
+            <v:path o:extrusionok="f" gradientshapeok="t" o:connecttype="rect"/>
+            <o:lock v:ext="edit" aspectratio="t"/>
+          </v:shapetype>
+          <v:shape id="_x0000_s1026" type="#_x0000_t75" style="position:absolute;left:0;text-align:left;margin-left:-36.45pt;margin-top:16.75pt;width:497.4pt;height:612pt;z-index:-251655168;mso-position-horizontal-relative:text;mso-position-vertical-relative:text;mso-width-relative:page;mso-height-relative:page" wrapcoords="-38 0 -38 21538 21600 21538 21600 0 -38 0">
+            <v:imagedata r:id="rId10" o:title="Diagrama de Clases"/>
+            <w10:wrap type="through"/>
+          </v:shape>
+        </w:pict>
+      </w:r>
     </w:p>
     <w:p>
       <w:pPr>
         <w:jc w:val="center"/>
-      </w:pPr>
-      <w:r>
         <w:rPr>
           <w:noProof/>
         </w:rPr>
-        <w:drawing>
-          <wp:inline distT="0" distB="0" distL="0" distR="0" wp14:anchorId="02FDDE86" wp14:editId="604E5D25">
-            <wp:extent cx="8040055" cy="4671438"/>
-            <wp:effectExtent l="7938" t="0" r="7302" b="7303"/>
-            <wp:docPr id="1" name="Imagen 1"/>
-            <wp:cNvGraphicFramePr>
-              <a:graphicFrameLocks xmlns:a="http://schemas.openxmlformats.org/drawingml/2006/main" noChangeAspect="1"/>
-            </wp:cNvGraphicFramePr>
-            <a:graphic xmlns:a="http://schemas.openxmlformats.org/drawingml/2006/main">
-              <a:graphicData uri="http://schemas.openxmlformats.org/drawingml/2006/picture">
-                <pic:pic xmlns:pic="http://schemas.openxmlformats.org/drawingml/2006/picture">
-                  <pic:nvPicPr>
-                    <pic:cNvPr id="1" name=""/>
-                    <pic:cNvPicPr/>
-                  </pic:nvPicPr>
-                  <pic:blipFill>
-                    <a:blip r:embed="rId10"/>
-                    <a:stretch>
-                      <a:fillRect/>
-                    </a:stretch>
-                  </pic:blipFill>
-                  <pic:spPr>
-                    <a:xfrm rot="5400000">
-                      <a:off x="0" y="0"/>
-                      <a:ext cx="8074337" cy="4691357"/>
-                    </a:xfrm>
-                    <a:prstGeom prst="rect">
-                      <a:avLst/>
-                    </a:prstGeom>
-                  </pic:spPr>
-                </pic:pic>
-              </a:graphicData>
-            </a:graphic>
-          </wp:inline>
-        </w:drawing>
-      </w:r>
+      </w:pPr>
     </w:p>
     <w:p>
       <w:pPr>
@@ -1574,7 +1569,7 @@
           <w:lang w:eastAsia="en-US"/>
         </w:rPr>
       </w:pPr>
-      <w:bookmarkStart w:id="2" w:name="_Toc34157463"/>
+      <w:bookmarkStart w:id="1" w:name="_Toc34157463"/>
       <w:r>
         <w:rPr>
           <w:rFonts w:eastAsiaTheme="minorHAnsi"/>
@@ -1597,7 +1592,7 @@
         </w:rPr>
         <w:t xml:space="preserve"> para la operación añadir un nuevo contacto.</w:t>
       </w:r>
-      <w:bookmarkEnd w:id="2"/>
+      <w:bookmarkEnd w:id="1"/>
     </w:p>
     <w:p>
       <w:pPr>
@@ -1611,7 +1606,7 @@
           <w:noProof/>
         </w:rPr>
         <w:drawing>
-          <wp:inline distT="0" distB="0" distL="0" distR="0" wp14:anchorId="39584390" wp14:editId="0A24C41B">
+          <wp:inline distT="0" distB="0" distL="0" distR="0" wp14:anchorId="23DA821F" wp14:editId="10BEAEFD">
             <wp:extent cx="7892209" cy="2459355"/>
             <wp:effectExtent l="0" t="7938" r="6033" b="6032"/>
             <wp:docPr id="2" name="Imagen 2"/>
@@ -1772,7 +1767,19 @@
         <w:rPr>
           <w:lang w:eastAsia="en-US"/>
         </w:rPr>
-        <w:t>La Acción empieza &lt;&lt;</w:t>
+        <w:t xml:space="preserve">La Acción empieza </w:t>
+      </w:r>
+      <w:r>
+        <w:rPr>
+          <w:lang w:eastAsia="en-US"/>
+        </w:rPr>
+        <w:t xml:space="preserve">en </w:t>
+      </w:r>
+      <w:r>
+        <w:rPr>
+          <w:lang w:eastAsia="en-US"/>
+        </w:rPr>
+        <w:t>&lt;&lt;</w:t>
       </w:r>
       <w:proofErr w:type="spellStart"/>
       <w:r>
@@ -1800,7 +1807,19 @@
         <w:rPr>
           <w:lang w:eastAsia="en-US"/>
         </w:rPr>
-        <w:t xml:space="preserve"> y se utiliza tanto para la vista de creación y modificación de un Grupo. Esto se diferencia por una variable de tipo entero que se inicializa junto a la instancia de la clase, si en esta se ha introducido un grupo o no.</w:t>
+        <w:t xml:space="preserve"> y se utiliza t</w:t>
+      </w:r>
+      <w:r>
+        <w:rPr>
+          <w:lang w:eastAsia="en-US"/>
+        </w:rPr>
+        <w:t>anto para la vista de creación como la</w:t>
+      </w:r>
+      <w:r>
+        <w:rPr>
+          <w:lang w:eastAsia="en-US"/>
+        </w:rPr>
+        <w:t xml:space="preserve"> modificación de un Grupo. Esto se diferencia por una variable de tipo entero que se inicializa junto a la instancia de la clase, si en esta se ha introducido un grupo o no.</w:t>
       </w:r>
     </w:p>
     <w:p>
@@ -2278,7 +2297,7 @@
           <w:lang w:eastAsia="en-US"/>
         </w:rPr>
       </w:pPr>
-      <w:bookmarkStart w:id="3" w:name="_Toc34157464"/>
+      <w:bookmarkStart w:id="2" w:name="_Toc34157464"/>
       <w:r>
         <w:rPr>
           <w:rFonts w:eastAsiaTheme="minorHAnsi"/>
@@ -2286,7 +2305,7 @@
         </w:rPr>
         <w:t>Arquitectura de la aplicación.</w:t>
       </w:r>
-      <w:bookmarkEnd w:id="3"/>
+      <w:bookmarkEnd w:id="2"/>
     </w:p>
     <w:p>
       <w:pPr>
@@ -2306,7 +2325,19 @@
         <w:rPr>
           <w:lang w:eastAsia="en-US"/>
         </w:rPr>
-        <w:t>La aplicación está organizada por un modelo de tres capas (Presentación, Lógica de Negocio y Almacenamiento.</w:t>
+        <w:t>La aplicación está organizada por un modelo de tres capas (Presentación, Lógica de Negocio y Almacenamiento</w:t>
+      </w:r>
+      <w:r>
+        <w:rPr>
+          <w:lang w:eastAsia="en-US"/>
+        </w:rPr>
+        <w:t xml:space="preserve"> para mejorar la extensibilidad y legibilidad del código de la aplicación</w:t>
+      </w:r>
+      <w:r>
+        <w:rPr>
+          <w:lang w:eastAsia="en-US"/>
+        </w:rPr>
+        <w:t>.</w:t>
       </w:r>
     </w:p>
     <w:p>
@@ -2446,6 +2477,66 @@
         <w:rPr>
           <w:lang w:eastAsia="en-US"/>
         </w:rPr>
+        <w:t>, donde encontramos el uso de</w:t>
+      </w:r>
+      <w:r>
+        <w:rPr>
+          <w:lang w:eastAsia="en-US"/>
+        </w:rPr>
+        <w:t xml:space="preserve">l componente </w:t>
+      </w:r>
+      <w:proofErr w:type="spellStart"/>
+      <w:r>
+        <w:rPr>
+          <w:lang w:eastAsia="en-US"/>
+        </w:rPr>
+        <w:t>JDateChooser</w:t>
+      </w:r>
+      <w:proofErr w:type="spellEnd"/>
+      <w:r>
+        <w:rPr>
+          <w:lang w:eastAsia="en-US"/>
+        </w:rPr>
+        <w:t>. Este panel es</w:t>
+      </w:r>
+      <w:r>
+        <w:rPr>
+          <w:lang w:eastAsia="en-US"/>
+        </w:rPr>
+        <w:t xml:space="preserve"> encargado de filtrar Mensajes de un contacto específico</w:t>
+      </w:r>
+      <w:r>
+        <w:rPr>
+          <w:lang w:eastAsia="en-US"/>
+        </w:rPr>
+        <w:t xml:space="preserve">. Cada mensaje se visualiza con </w:t>
+      </w:r>
+      <w:proofErr w:type="spellStart"/>
+      <w:r>
+        <w:rPr>
+          <w:lang w:eastAsia="en-US"/>
+        </w:rPr>
+        <w:t>PanelMensajeBuscado</w:t>
+      </w:r>
+      <w:proofErr w:type="spellEnd"/>
+      <w:r>
+        <w:rPr>
+          <w:lang w:eastAsia="en-US"/>
+        </w:rPr>
+        <w:t xml:space="preserve">; </w:t>
+      </w:r>
+      <w:proofErr w:type="spellStart"/>
+      <w:r>
+        <w:rPr>
+          <w:lang w:eastAsia="en-US"/>
+        </w:rPr>
+        <w:t>PanelCambiarImagen</w:t>
+      </w:r>
+      <w:proofErr w:type="spellEnd"/>
+      <w:r>
+        <w:rPr>
+          <w:lang w:eastAsia="en-US"/>
+        </w:rPr>
         <w:t xml:space="preserve">, donde encontramos el uso de </w:t>
       </w:r>
       <w:proofErr w:type="spellStart"/>
@@ -2453,54 +2544,6 @@
         <w:rPr>
           <w:lang w:eastAsia="en-US"/>
         </w:rPr>
-        <w:t>JDateChooser</w:t>
-      </w:r>
-      <w:proofErr w:type="spellEnd"/>
-      <w:r>
-        <w:rPr>
-          <w:lang w:eastAsia="en-US"/>
-        </w:rPr>
-        <w:t xml:space="preserve"> y encargado de filtrar Mensajes de un contacto específico</w:t>
-      </w:r>
-      <w:r>
-        <w:rPr>
-          <w:lang w:eastAsia="en-US"/>
-        </w:rPr>
-        <w:t xml:space="preserve">. Cada mensaje se visualiza con </w:t>
-      </w:r>
-      <w:proofErr w:type="spellStart"/>
-      <w:r>
-        <w:rPr>
-          <w:lang w:eastAsia="en-US"/>
-        </w:rPr>
-        <w:t>PanelMensajeBuscado</w:t>
-      </w:r>
-      <w:proofErr w:type="spellEnd"/>
-      <w:r>
-        <w:rPr>
-          <w:lang w:eastAsia="en-US"/>
-        </w:rPr>
-        <w:t xml:space="preserve">; </w:t>
-      </w:r>
-      <w:proofErr w:type="spellStart"/>
-      <w:r>
-        <w:rPr>
-          <w:lang w:eastAsia="en-US"/>
-        </w:rPr>
-        <w:t>PanelCambiarImagen</w:t>
-      </w:r>
-      <w:proofErr w:type="spellEnd"/>
-      <w:r>
-        <w:rPr>
-          <w:lang w:eastAsia="en-US"/>
-        </w:rPr>
-        <w:t xml:space="preserve">, donde encontramos el uso de </w:t>
-      </w:r>
-      <w:proofErr w:type="spellStart"/>
-      <w:r>
-        <w:rPr>
-          <w:lang w:eastAsia="en-US"/>
-        </w:rPr>
         <w:t>JFileChooser</w:t>
       </w:r>
       <w:proofErr w:type="spellEnd"/>
@@ -2661,7 +2704,19 @@
         <w:rPr>
           <w:lang w:eastAsia="en-US"/>
         </w:rPr>
-        <w:t>JButon</w:t>
+        <w:t>JBut</w:t>
+      </w:r>
+      <w:r>
+        <w:rPr>
+          <w:lang w:eastAsia="en-US"/>
+        </w:rPr>
+        <w:t>t</w:t>
+      </w:r>
+      <w:r>
+        <w:rPr>
+          <w:lang w:eastAsia="en-US"/>
+        </w:rPr>
+        <w:t>on</w:t>
       </w:r>
       <w:proofErr w:type="spellEnd"/>
       <w:r>
@@ -2681,6 +2736,7 @@
         <w:rPr>
           <w:lang w:eastAsia="en-US"/>
         </w:rPr>
+        <w:lastRenderedPageBreak/>
         <w:t>PanelVistaPrincipal</w:t>
       </w:r>
       <w:proofErr w:type="spellEnd"/>
@@ -2715,43 +2771,367 @@
         <w:rPr>
           <w:lang w:eastAsia="en-US"/>
         </w:rPr>
+        <w:t>PanelCrearModificarContacto</w:t>
+      </w:r>
+      <w:proofErr w:type="spellEnd"/>
+      <w:r>
+        <w:rPr>
+          <w:lang w:eastAsia="en-US"/>
+        </w:rPr>
+        <w:t xml:space="preserve"> y </w:t>
+      </w:r>
+      <w:proofErr w:type="spellStart"/>
+      <w:r>
+        <w:rPr>
+          <w:lang w:eastAsia="en-US"/>
+        </w:rPr>
+        <w:t>PanelCrearModificarGrupo</w:t>
+      </w:r>
+      <w:proofErr w:type="spellEnd"/>
+      <w:r>
+        <w:rPr>
+          <w:lang w:eastAsia="en-US"/>
+        </w:rPr>
+        <w:t xml:space="preserve">, con el que se crean y modifican los </w:t>
+      </w:r>
+      <w:proofErr w:type="spellStart"/>
+      <w:r>
+        <w:rPr>
+          <w:lang w:eastAsia="en-US"/>
+        </w:rPr>
+        <w:t>ContactosIndividuales</w:t>
+      </w:r>
+      <w:proofErr w:type="spellEnd"/>
+      <w:r>
+        <w:rPr>
+          <w:lang w:eastAsia="en-US"/>
+        </w:rPr>
+        <w:t xml:space="preserve"> y Grupos respectivamente.</w:t>
+      </w:r>
+      <w:r>
+        <w:rPr>
+          <w:lang w:eastAsia="en-US"/>
+        </w:rPr>
+        <w:t xml:space="preserve"> La capa de presentación tiene conocimiento de la lógica de negocio y es por ello que pueden hacer llamadas a los métodos del controlador. En estas interfaces no se desarrolla la lógica de negocio.</w:t>
+      </w:r>
+    </w:p>
+    <w:p>
+      <w:pPr>
+        <w:spacing w:line="480" w:lineRule="auto"/>
+        <w:rPr>
+          <w:lang w:eastAsia="en-US"/>
+        </w:rPr>
+      </w:pPr>
+    </w:p>
+    <w:p>
+      <w:pPr>
+        <w:spacing w:line="480" w:lineRule="auto"/>
+        <w:rPr>
+          <w:lang w:eastAsia="en-US"/>
+        </w:rPr>
+      </w:pPr>
+      <w:r>
+        <w:rPr>
+          <w:lang w:eastAsia="en-US"/>
+        </w:rPr>
+        <w:t xml:space="preserve">En Cuanto a la Lógica de Negocio, como hemos mostrado previamente en el apartado </w:t>
+      </w:r>
+      <w:proofErr w:type="gramStart"/>
+      <w:r>
+        <w:rPr>
+          <w:lang w:eastAsia="en-US"/>
+        </w:rPr>
+        <w:t>1.Diagrama</w:t>
+      </w:r>
+      <w:proofErr w:type="gramEnd"/>
+      <w:r>
+        <w:rPr>
+          <w:lang w:eastAsia="en-US"/>
+        </w:rPr>
+        <w:t xml:space="preserve"> de Clases de Dominio, vemos como gira todo en torno a la clase Usuario. Es debido a esto, que se utiliza un Catálogo de Usuario para tener toda la información de cada Usuario. Encontramos junto al usuario, una lista de Contactos, que pueden ser </w:t>
+      </w:r>
+      <w:proofErr w:type="spellStart"/>
+      <w:r>
+        <w:rPr>
+          <w:lang w:eastAsia="en-US"/>
+        </w:rPr>
+        <w:t>ContactoIndividuales</w:t>
+      </w:r>
+      <w:proofErr w:type="spellEnd"/>
+      <w:r>
+        <w:rPr>
+          <w:lang w:eastAsia="en-US"/>
+        </w:rPr>
+        <w:t xml:space="preserve"> o Grupos. Estos últimos están compuestos por una agenda de </w:t>
+      </w:r>
+      <w:proofErr w:type="spellStart"/>
+      <w:r>
+        <w:rPr>
+          <w:lang w:eastAsia="en-US"/>
+        </w:rPr>
+        <w:t>ContactosIndividuales</w:t>
+      </w:r>
+      <w:proofErr w:type="spellEnd"/>
+      <w:r>
+        <w:rPr>
+          <w:lang w:eastAsia="en-US"/>
+        </w:rPr>
+        <w:t xml:space="preserve"> junto al usuario creador o administrador. En cuanto a los </w:t>
+      </w:r>
+      <w:proofErr w:type="spellStart"/>
+      <w:r>
+        <w:rPr>
+          <w:lang w:eastAsia="en-US"/>
+        </w:rPr>
+        <w:t>ContactosIndividuales</w:t>
+      </w:r>
+      <w:proofErr w:type="spellEnd"/>
+      <w:r>
+        <w:rPr>
+          <w:lang w:eastAsia="en-US"/>
+        </w:rPr>
+        <w:t xml:space="preserve">, están compuestos, por un usuario y su número de teléfono. </w:t>
+      </w:r>
+      <w:r>
+        <w:rPr>
+          <w:lang w:eastAsia="en-US"/>
+        </w:rPr>
+        <w:t xml:space="preserve">Tanto </w:t>
+      </w:r>
+      <w:proofErr w:type="spellStart"/>
+      <w:r>
+        <w:rPr>
+          <w:lang w:eastAsia="en-US"/>
+        </w:rPr>
+        <w:t>ContactosIndividuales</w:t>
+      </w:r>
+      <w:proofErr w:type="spellEnd"/>
+      <w:r>
+        <w:rPr>
+          <w:lang w:eastAsia="en-US"/>
+        </w:rPr>
+        <w:t xml:space="preserve"> como Grupos son herencia de una clase </w:t>
+      </w:r>
+      <w:proofErr w:type="spellStart"/>
+      <w:r>
+        <w:rPr>
+          <w:lang w:eastAsia="en-US"/>
+        </w:rPr>
+        <w:t>Contacto.</w:t>
+      </w:r>
+      <w:r>
+        <w:rPr>
+          <w:lang w:eastAsia="en-US"/>
+        </w:rPr>
+        <w:t>No</w:t>
+      </w:r>
+      <w:proofErr w:type="spellEnd"/>
+      <w:r>
+        <w:rPr>
+          <w:lang w:eastAsia="en-US"/>
+        </w:rPr>
+        <w:t xml:space="preserve"> cabe decir, que todo contacto tiene una lista junto a la mensajería utilizada.</w:t>
+      </w:r>
+      <w:r>
+        <w:rPr>
+          <w:lang w:eastAsia="en-US"/>
+        </w:rPr>
+        <w:t xml:space="preserve"> Cada Usuario tiene la opción de un Estado.</w:t>
+      </w:r>
+    </w:p>
+    <w:p>
+      <w:pPr>
+        <w:spacing w:line="480" w:lineRule="auto"/>
+        <w:rPr>
+          <w:lang w:eastAsia="en-US"/>
+        </w:rPr>
+      </w:pPr>
+      <w:r>
+        <w:rPr>
+          <w:lang w:eastAsia="en-US"/>
+        </w:rPr>
+        <w:t>Todo esto viene “protegido” por una fachada (</w:t>
+      </w:r>
+      <w:proofErr w:type="spellStart"/>
+      <w:r>
+        <w:rPr>
+          <w:lang w:eastAsia="en-US"/>
+        </w:rPr>
+        <w:t>ControladorAppChat</w:t>
+      </w:r>
+      <w:proofErr w:type="spellEnd"/>
+      <w:r>
+        <w:rPr>
+          <w:lang w:eastAsia="en-US"/>
+        </w:rPr>
+        <w:t>), que junta las tres capas.</w:t>
+      </w:r>
+    </w:p>
+    <w:p>
+      <w:pPr>
+        <w:spacing w:line="480" w:lineRule="auto"/>
+        <w:rPr>
+          <w:lang w:eastAsia="en-US"/>
+        </w:rPr>
+      </w:pPr>
+      <w:r>
+        <w:rPr>
+          <w:lang w:eastAsia="en-US"/>
+        </w:rPr>
+        <w:t>En cuanto al Almacenamiento, se ha utilizado un Patr</w:t>
+      </w:r>
+      <w:r>
+        <w:rPr>
+          <w:lang w:eastAsia="en-US"/>
+        </w:rPr>
+        <w:t>ón DAO. Para cada Clase de la Lógica de Negocio, se ha creado una interfaz DAO, que proporciona los métodos CRUD para crear, recuperar, modificar y borrar datos almacenados.</w:t>
+      </w:r>
+    </w:p>
+    <w:p>
+      <w:pPr>
+        <w:spacing w:line="480" w:lineRule="auto"/>
+        <w:rPr>
+          <w:lang w:eastAsia="en-US"/>
+        </w:rPr>
+      </w:pPr>
+      <w:r>
+        <w:rPr>
+          <w:lang w:eastAsia="en-US"/>
+        </w:rPr>
+        <w:t xml:space="preserve">Un ejemplo sería el de </w:t>
+      </w:r>
+      <w:proofErr w:type="spellStart"/>
+      <w:r>
+        <w:rPr>
+          <w:lang w:eastAsia="en-US"/>
+        </w:rPr>
+        <w:t>IAdaptadorUsuario</w:t>
+      </w:r>
+      <w:proofErr w:type="spellEnd"/>
+      <w:r>
+        <w:rPr>
+          <w:lang w:eastAsia="en-US"/>
+        </w:rPr>
+        <w:t xml:space="preserve">, donde se encuentran las acciones de </w:t>
+      </w:r>
+      <w:proofErr w:type="spellStart"/>
+      <w:r>
+        <w:rPr>
+          <w:lang w:eastAsia="en-US"/>
+        </w:rPr>
+        <w:t>registrarUsuario</w:t>
+      </w:r>
+      <w:proofErr w:type="spellEnd"/>
+      <w:r>
+        <w:rPr>
+          <w:lang w:eastAsia="en-US"/>
+        </w:rPr>
+        <w:t xml:space="preserve">, </w:t>
+      </w:r>
+      <w:proofErr w:type="spellStart"/>
+      <w:r>
+        <w:rPr>
+          <w:lang w:eastAsia="en-US"/>
+        </w:rPr>
+        <w:t>modificarUsuario</w:t>
+      </w:r>
+      <w:proofErr w:type="spellEnd"/>
+      <w:r>
+        <w:rPr>
+          <w:lang w:eastAsia="en-US"/>
+        </w:rPr>
+        <w:t xml:space="preserve">, </w:t>
+      </w:r>
+      <w:proofErr w:type="spellStart"/>
+      <w:r>
+        <w:rPr>
+          <w:lang w:eastAsia="en-US"/>
+        </w:rPr>
+        <w:t>recuperarUsuario</w:t>
+      </w:r>
+      <w:proofErr w:type="spellEnd"/>
+      <w:r>
+        <w:rPr>
+          <w:lang w:eastAsia="en-US"/>
+        </w:rPr>
+        <w:t xml:space="preserve">, </w:t>
+      </w:r>
+      <w:proofErr w:type="spellStart"/>
+      <w:r>
+        <w:rPr>
+          <w:lang w:eastAsia="en-US"/>
+        </w:rPr>
+        <w:t>recuperarTodosUsuarios</w:t>
+      </w:r>
+      <w:proofErr w:type="spellEnd"/>
+      <w:r>
+        <w:rPr>
+          <w:lang w:eastAsia="en-US"/>
+        </w:rPr>
+        <w:t>.</w:t>
+      </w:r>
+    </w:p>
+    <w:p>
+      <w:pPr>
+        <w:spacing w:line="480" w:lineRule="auto"/>
+        <w:rPr>
+          <w:lang w:eastAsia="en-US"/>
+        </w:rPr>
+      </w:pPr>
+      <w:r>
+        <w:rPr>
+          <w:lang w:eastAsia="en-US"/>
+        </w:rPr>
         <w:lastRenderedPageBreak/>
-        <w:t>PanelCrearModificarContacto</w:t>
-      </w:r>
-      <w:proofErr w:type="spellEnd"/>
-      <w:r>
-        <w:rPr>
-          <w:lang w:eastAsia="en-US"/>
-        </w:rPr>
-        <w:t xml:space="preserve"> y </w:t>
-      </w:r>
-      <w:proofErr w:type="spellStart"/>
-      <w:r>
-        <w:rPr>
-          <w:lang w:eastAsia="en-US"/>
-        </w:rPr>
-        <w:t>PanelCrearModificarGrupo</w:t>
-      </w:r>
-      <w:proofErr w:type="spellEnd"/>
-      <w:r>
-        <w:rPr>
-          <w:lang w:eastAsia="en-US"/>
-        </w:rPr>
-        <w:t xml:space="preserve">, con el que se crean y modifican los </w:t>
-      </w:r>
-      <w:proofErr w:type="spellStart"/>
-      <w:r>
-        <w:rPr>
-          <w:lang w:eastAsia="en-US"/>
-        </w:rPr>
-        <w:t>ContactosIndividuales</w:t>
-      </w:r>
-      <w:proofErr w:type="spellEnd"/>
-      <w:r>
-        <w:rPr>
-          <w:lang w:eastAsia="en-US"/>
-        </w:rPr>
-        <w:t xml:space="preserve"> y Grupos respectivamente.</w:t>
+        <w:t xml:space="preserve">Todas estas interfaces están implementadas en clases adaptadores. En este caso se han implementado junto a una </w:t>
+      </w:r>
+      <w:proofErr w:type="spellStart"/>
+      <w:r>
+        <w:rPr>
+          <w:lang w:eastAsia="en-US"/>
+        </w:rPr>
+        <w:t>Factoria</w:t>
+      </w:r>
+      <w:proofErr w:type="spellEnd"/>
+      <w:r>
+        <w:rPr>
+          <w:lang w:eastAsia="en-US"/>
+        </w:rPr>
+        <w:t xml:space="preserve"> de Servicio de Persistencia y siendo todas </w:t>
+      </w:r>
+      <w:proofErr w:type="spellStart"/>
+      <w:r>
+        <w:rPr>
+          <w:lang w:eastAsia="en-US"/>
+        </w:rPr>
+        <w:t>singleton</w:t>
+      </w:r>
+      <w:proofErr w:type="spellEnd"/>
+      <w:r>
+        <w:rPr>
+          <w:lang w:eastAsia="en-US"/>
+        </w:rPr>
+        <w:t>.</w:t>
+      </w:r>
+      <w:r>
+        <w:rPr>
+          <w:lang w:eastAsia="en-US"/>
+        </w:rPr>
+        <w:t xml:space="preserve"> Se utiliza una clase auxiliar </w:t>
+      </w:r>
+      <w:proofErr w:type="spellStart"/>
+      <w:r>
+        <w:rPr>
+          <w:lang w:eastAsia="en-US"/>
+        </w:rPr>
+        <w:t>PoolDAO</w:t>
+      </w:r>
+      <w:proofErr w:type="spellEnd"/>
+      <w:r>
+        <w:rPr>
+          <w:lang w:eastAsia="en-US"/>
+        </w:rPr>
+        <w:t xml:space="preserve"> para reconstruir los objetos que llaman a diferentes Adaptadores.</w:t>
       </w:r>
     </w:p>
     <w:p>
@@ -2761,283 +3141,10 @@
           <w:lang w:eastAsia="en-US"/>
         </w:rPr>
       </w:pPr>
-    </w:p>
-    <w:p>
-      <w:pPr>
-        <w:spacing w:line="480" w:lineRule="auto"/>
-        <w:rPr>
-          <w:lang w:eastAsia="en-US"/>
-        </w:rPr>
-      </w:pPr>
-      <w:r>
-        <w:rPr>
-          <w:lang w:eastAsia="en-US"/>
-        </w:rPr>
-        <w:t xml:space="preserve">En Cuanto a la Lógica de Negocio, como hemos mostrado previamente en el apartado </w:t>
-      </w:r>
-      <w:proofErr w:type="gramStart"/>
-      <w:r>
-        <w:rPr>
-          <w:lang w:eastAsia="en-US"/>
-        </w:rPr>
-        <w:t>1.Diagrama</w:t>
-      </w:r>
-      <w:proofErr w:type="gramEnd"/>
-      <w:r>
-        <w:rPr>
-          <w:lang w:eastAsia="en-US"/>
-        </w:rPr>
-        <w:t xml:space="preserve"> de Clases de Dominio, vemos como gira todo en torno a la clase Usuario. Es debido a esto, que se utiliza un Catálogo de Usuario para tener toda la información de cada Usuario. Encontramos junto al usuario, una lista de Contactos, que pueden ser </w:t>
-      </w:r>
-      <w:proofErr w:type="spellStart"/>
-      <w:r>
-        <w:rPr>
-          <w:lang w:eastAsia="en-US"/>
-        </w:rPr>
-        <w:t>ContactoIndividuales</w:t>
-      </w:r>
-      <w:proofErr w:type="spellEnd"/>
-      <w:r>
-        <w:rPr>
-          <w:lang w:eastAsia="en-US"/>
-        </w:rPr>
-        <w:t xml:space="preserve"> o Grupos. Estos últimos están compuestos por una agenda de </w:t>
-      </w:r>
-      <w:proofErr w:type="spellStart"/>
-      <w:r>
-        <w:rPr>
-          <w:lang w:eastAsia="en-US"/>
-        </w:rPr>
-        <w:t>ContactosIndividuales</w:t>
-      </w:r>
-      <w:proofErr w:type="spellEnd"/>
-      <w:r>
-        <w:rPr>
-          <w:lang w:eastAsia="en-US"/>
-        </w:rPr>
-        <w:t xml:space="preserve"> junto al usuario creador o administrador. En cuanto a los </w:t>
-      </w:r>
-      <w:proofErr w:type="spellStart"/>
-      <w:r>
-        <w:rPr>
-          <w:lang w:eastAsia="en-US"/>
-        </w:rPr>
-        <w:t>ContactosIndividuales</w:t>
-      </w:r>
-      <w:proofErr w:type="spellEnd"/>
-      <w:r>
-        <w:rPr>
-          <w:lang w:eastAsia="en-US"/>
-        </w:rPr>
-        <w:t>, están compuestos, por un usuario y su número de teléfono. No cabe decir, que todo contacto tiene una lista junto a la mensajería utilizada.</w:t>
-      </w:r>
-    </w:p>
-    <w:p>
-      <w:pPr>
-        <w:spacing w:line="480" w:lineRule="auto"/>
-        <w:rPr>
-          <w:lang w:eastAsia="en-US"/>
-        </w:rPr>
-      </w:pPr>
-      <w:r>
-        <w:rPr>
-          <w:lang w:eastAsia="en-US"/>
-        </w:rPr>
-        <w:t>Todo esto viene “protegido” por una fachada (</w:t>
-      </w:r>
-      <w:proofErr w:type="spellStart"/>
-      <w:r>
-        <w:rPr>
-          <w:lang w:eastAsia="en-US"/>
-        </w:rPr>
-        <w:t>ControladorAppChat</w:t>
-      </w:r>
-      <w:proofErr w:type="spellEnd"/>
-      <w:r>
-        <w:rPr>
-          <w:lang w:eastAsia="en-US"/>
-        </w:rPr>
-        <w:t>), que junta las tres capas.</w:t>
-      </w:r>
-    </w:p>
-    <w:p>
-      <w:pPr>
-        <w:spacing w:line="480" w:lineRule="auto"/>
-        <w:rPr>
-          <w:lang w:eastAsia="en-US"/>
-        </w:rPr>
-      </w:pPr>
-      <w:r>
-        <w:rPr>
-          <w:lang w:eastAsia="en-US"/>
-        </w:rPr>
-        <w:t>En cuanto al Almacenamiento, se ha utilizado un Patr</w:t>
-      </w:r>
-      <w:r>
-        <w:rPr>
-          <w:lang w:eastAsia="en-US"/>
-        </w:rPr>
-        <w:t>ón DAO. Para cada Clase de la Lógica de Negocio, se ha creado una interfaz DAO, que proporciona los métodos CRUD para crear, recuperar, modificar y borrar datos almacenados.</w:t>
-      </w:r>
-    </w:p>
-    <w:p>
-      <w:pPr>
-        <w:spacing w:line="480" w:lineRule="auto"/>
-        <w:rPr>
-          <w:lang w:eastAsia="en-US"/>
-        </w:rPr>
-      </w:pPr>
-      <w:r>
-        <w:rPr>
-          <w:lang w:eastAsia="en-US"/>
-        </w:rPr>
-        <w:t xml:space="preserve">Un ejemplo sería el de </w:t>
-      </w:r>
-      <w:proofErr w:type="spellStart"/>
-      <w:r>
-        <w:rPr>
-          <w:lang w:eastAsia="en-US"/>
-        </w:rPr>
-        <w:t>IAdaptadorUsuario</w:t>
-      </w:r>
-      <w:proofErr w:type="spellEnd"/>
-      <w:r>
-        <w:rPr>
-          <w:lang w:eastAsia="en-US"/>
-        </w:rPr>
-        <w:t xml:space="preserve">, donde se encuentran las acciones de </w:t>
-      </w:r>
-      <w:proofErr w:type="spellStart"/>
-      <w:r>
-        <w:rPr>
-          <w:lang w:eastAsia="en-US"/>
-        </w:rPr>
-        <w:t>registrarUsuario</w:t>
-      </w:r>
-      <w:proofErr w:type="spellEnd"/>
-      <w:r>
-        <w:rPr>
-          <w:lang w:eastAsia="en-US"/>
-        </w:rPr>
-        <w:t xml:space="preserve">, </w:t>
-      </w:r>
-      <w:proofErr w:type="spellStart"/>
-      <w:r>
-        <w:rPr>
-          <w:lang w:eastAsia="en-US"/>
-        </w:rPr>
-        <w:t>modificarUsuario</w:t>
-      </w:r>
-      <w:proofErr w:type="spellEnd"/>
-      <w:r>
-        <w:rPr>
-          <w:lang w:eastAsia="en-US"/>
-        </w:rPr>
-        <w:t xml:space="preserve">, </w:t>
-      </w:r>
-      <w:proofErr w:type="spellStart"/>
-      <w:r>
-        <w:rPr>
-          <w:lang w:eastAsia="en-US"/>
-        </w:rPr>
-        <w:t>recuperarUsuario</w:t>
-      </w:r>
-      <w:proofErr w:type="spellEnd"/>
-      <w:r>
-        <w:rPr>
-          <w:lang w:eastAsia="en-US"/>
-        </w:rPr>
-        <w:t xml:space="preserve">, </w:t>
-      </w:r>
-      <w:proofErr w:type="spellStart"/>
-      <w:r>
-        <w:rPr>
-          <w:lang w:eastAsia="en-US"/>
-        </w:rPr>
-        <w:t>recuperarTodosUsuarios</w:t>
-      </w:r>
-      <w:proofErr w:type="spellEnd"/>
-      <w:r>
-        <w:rPr>
-          <w:lang w:eastAsia="en-US"/>
-        </w:rPr>
-        <w:t>.</w:t>
-      </w:r>
-    </w:p>
-    <w:p>
-      <w:pPr>
-        <w:spacing w:line="480" w:lineRule="auto"/>
-        <w:rPr>
-          <w:lang w:eastAsia="en-US"/>
-        </w:rPr>
-      </w:pPr>
-      <w:r>
-        <w:rPr>
-          <w:lang w:eastAsia="en-US"/>
-        </w:rPr>
-        <w:t xml:space="preserve">Todas estas interfaces están implementadas en clases adaptadores. En este caso se han implementado junto a una </w:t>
-      </w:r>
-      <w:proofErr w:type="spellStart"/>
-      <w:r>
-        <w:rPr>
-          <w:lang w:eastAsia="en-US"/>
-        </w:rPr>
-        <w:t>Factoria</w:t>
-      </w:r>
-      <w:proofErr w:type="spellEnd"/>
-      <w:r>
-        <w:rPr>
-          <w:lang w:eastAsia="en-US"/>
-        </w:rPr>
-        <w:t xml:space="preserve"> de Servicio de Persistencia y siendo todas </w:t>
-      </w:r>
-      <w:proofErr w:type="spellStart"/>
-      <w:r>
-        <w:rPr>
-          <w:lang w:eastAsia="en-US"/>
-        </w:rPr>
-        <w:t>singleton</w:t>
-      </w:r>
-      <w:proofErr w:type="spellEnd"/>
-      <w:r>
-        <w:rPr>
-          <w:lang w:eastAsia="en-US"/>
-        </w:rPr>
-        <w:t>.</w:t>
-      </w:r>
-      <w:r>
-        <w:rPr>
-          <w:lang w:eastAsia="en-US"/>
-        </w:rPr>
-        <w:t xml:space="preserve"> Se utiliza una clase auxiliar </w:t>
-      </w:r>
-      <w:proofErr w:type="spellStart"/>
-      <w:r>
-        <w:rPr>
-          <w:lang w:eastAsia="en-US"/>
-        </w:rPr>
-        <w:t>PoolDAO</w:t>
-      </w:r>
-      <w:proofErr w:type="spellEnd"/>
-      <w:r>
-        <w:rPr>
-          <w:lang w:eastAsia="en-US"/>
-        </w:rPr>
-        <w:t xml:space="preserve"> para reconstruir los objetos que llaman a diferentes Adaptadores.</w:t>
-      </w:r>
-    </w:p>
-    <w:p>
-      <w:pPr>
-        <w:spacing w:line="480" w:lineRule="auto"/>
-        <w:rPr>
-          <w:lang w:eastAsia="en-US"/>
-        </w:rPr>
-      </w:pPr>
-      <w:r>
-        <w:rPr>
-          <w:lang w:eastAsia="en-US"/>
-        </w:rPr>
-        <w:lastRenderedPageBreak/>
+      <w:r>
+        <w:rPr>
+          <w:lang w:eastAsia="en-US"/>
+        </w:rPr>
         <w:t xml:space="preserve">Por otro lado, se recopilan todos los adaptadores de una misma familia en una clase </w:t>
       </w:r>
       <w:proofErr w:type="spellStart"/>
@@ -3124,7 +3231,7 @@
           <w:lang w:eastAsia="en-US"/>
         </w:rPr>
       </w:pPr>
-      <w:bookmarkStart w:id="4" w:name="_Toc34157465"/>
+      <w:bookmarkStart w:id="3" w:name="_Toc34157465"/>
       <w:r>
         <w:rPr>
           <w:rFonts w:eastAsiaTheme="minorHAnsi"/>
@@ -3132,7 +3239,7 @@
         </w:rPr>
         <w:t>4.Patrones de diseño.</w:t>
       </w:r>
-      <w:bookmarkEnd w:id="4"/>
+      <w:bookmarkEnd w:id="3"/>
       <w:r>
         <w:rPr>
           <w:rFonts w:eastAsiaTheme="minorHAnsi"/>
@@ -3160,7 +3267,19 @@
         <w:rPr>
           <w:lang w:eastAsia="en-US"/>
         </w:rPr>
-        <w:t>En este apartado nos vamos a centrar principalmente en la capa de Lógica de Negocio, ya que es donde se encuentran la mayoría de patrones. A su vez, en la capa de Almacenamiento, se encuentra el Patrón DAO explicado n el punto anterior.</w:t>
+        <w:t xml:space="preserve">En este apartado nos vamos a centrar principalmente en la capa de Lógica de Negocio, ya que es donde se encuentran la mayoría de patrones. A su vez, en la capa de Almacenamiento, se encuentra el Patrón DAO explicado </w:t>
+      </w:r>
+      <w:r>
+        <w:rPr>
+          <w:lang w:eastAsia="en-US"/>
+        </w:rPr>
+        <w:t>e</w:t>
+      </w:r>
+      <w:r>
+        <w:rPr>
+          <w:lang w:eastAsia="en-US"/>
+        </w:rPr>
+        <w:t>n el punto anterior.</w:t>
       </w:r>
     </w:p>
     <w:p>
@@ -3258,14 +3377,14 @@
         <w:rPr>
           <w:lang w:eastAsia="en-US"/>
         </w:rPr>
-        <w:t xml:space="preserve"> en las clases del modelo de negocio de Usuario y Contacto. Cada vez que se creen Contactos, se cambie la imagen del Usuario, el Estado, se eliminen Contactos o se envíen o borren mensajes, los oyentes que se encuentren dentro de esta variable, serán notificados mediante un evento. De esta forma nos olvidamos de los cambios internos hechos por el </w:t>
+        <w:t xml:space="preserve"> </w:t>
       </w:r>
       <w:r>
         <w:rPr>
           <w:lang w:eastAsia="en-US"/>
         </w:rPr>
         <w:lastRenderedPageBreak/>
-        <w:t xml:space="preserve">usuario, que serán actualizados automáticamente. Para los cambios externos, ejemplo un mensaje escrito por el otro usuario, se ha creado una clase </w:t>
+        <w:t xml:space="preserve">en las clases del modelo de negocio de Usuario y Contacto. Cada vez que se creen Contactos, se cambie la imagen del Usuario, el Estado, se eliminen Contactos o se envíen o borren mensajes, los oyentes que se encuentren dentro de esta variable, serán notificados mediante un evento. De esta forma nos olvidamos de los cambios internos hechos por el usuario, que serán actualizados automáticamente. Para los cambios externos, ejemplo un mensaje escrito por el otro usuario, se ha creado una clase </w:t>
       </w:r>
       <w:proofErr w:type="spellStart"/>
       <w:r>
@@ -3335,7 +3454,7 @@
           <w:lang w:eastAsia="en-US"/>
         </w:rPr>
       </w:pPr>
-      <w:bookmarkStart w:id="5" w:name="_Toc34157466"/>
+      <w:bookmarkStart w:id="4" w:name="_Toc34157466"/>
       <w:r>
         <w:rPr>
           <w:rFonts w:eastAsiaTheme="minorHAnsi"/>
@@ -3343,7 +3462,7 @@
         </w:rPr>
         <w:t>5.Componentes.</w:t>
       </w:r>
-      <w:bookmarkEnd w:id="5"/>
+      <w:bookmarkEnd w:id="4"/>
     </w:p>
     <w:p>
       <w:pPr>
@@ -3471,6 +3590,7 @@
         <w:rPr>
           <w:lang w:eastAsia="en-US"/>
         </w:rPr>
+        <w:lastRenderedPageBreak/>
         <w:t>ChatW</w:t>
       </w:r>
       <w:r>
@@ -3518,7 +3638,6 @@
         <w:rPr>
           <w:lang w:eastAsia="en-US"/>
         </w:rPr>
-        <w:lastRenderedPageBreak/>
         <w:t>ITextPdf</w:t>
       </w:r>
       <w:proofErr w:type="spellEnd"/>
@@ -3575,54 +3694,20 @@
           <w:lang w:eastAsia="en-US"/>
         </w:rPr>
       </w:pPr>
-      <w:r>
-        <w:rPr>
-          <w:lang w:eastAsia="en-US"/>
-        </w:rPr>
-        <w:t xml:space="preserve">Luz: </w:t>
-      </w:r>
-      <w:r>
-        <w:rPr>
-          <w:lang w:eastAsia="en-US"/>
-        </w:rPr>
-        <w:t xml:space="preserve"> Este componente también ha sido proporcionado por la </w:t>
-      </w:r>
-      <w:proofErr w:type="spellStart"/>
-      <w:r>
-        <w:rPr>
-          <w:lang w:eastAsia="en-US"/>
-        </w:rPr>
-        <w:t>Asigntaura</w:t>
-      </w:r>
-      <w:proofErr w:type="spellEnd"/>
-      <w:r>
-        <w:rPr>
-          <w:lang w:eastAsia="en-US"/>
-        </w:rPr>
-        <w:t xml:space="preserve">. Este Componente visualiza un botón encendido y apagado. Para estar al tanto de su </w:t>
-      </w:r>
-      <w:proofErr w:type="spellStart"/>
-      <w:r>
-        <w:rPr>
-          <w:lang w:eastAsia="en-US"/>
-        </w:rPr>
-        <w:t>actualiación</w:t>
-      </w:r>
-      <w:proofErr w:type="spellEnd"/>
-      <w:r>
-        <w:rPr>
-          <w:lang w:eastAsia="en-US"/>
-        </w:rPr>
-        <w:t xml:space="preserve"> se debe implementar la interfaz </w:t>
-      </w:r>
-      <w:proofErr w:type="spellStart"/>
-      <w:r>
-        <w:rPr>
-          <w:lang w:eastAsia="en-US"/>
-        </w:rPr>
-        <w:t>IEnteradoListener</w:t>
-      </w:r>
-      <w:proofErr w:type="spellEnd"/>
+      <w:proofErr w:type="spellStart"/>
+      <w:r>
+        <w:rPr>
+          <w:lang w:eastAsia="en-US"/>
+        </w:rPr>
+        <w:t>XChart</w:t>
+      </w:r>
+      <w:proofErr w:type="spellEnd"/>
+      <w:r>
+        <w:rPr>
+          <w:lang w:eastAsia="en-US"/>
+        </w:rPr>
+        <w:t>: Este componente nos permite crear histogramas. Se ha utilizado en la opción “Información. Creamos 2 histogramas como opción Premium.</w:t>
+      </w:r>
     </w:p>
     <w:p>
       <w:pPr>
@@ -3636,6 +3721,67 @@
           <w:lang w:eastAsia="en-US"/>
         </w:rPr>
       </w:pPr>
+      <w:r>
+        <w:rPr>
+          <w:lang w:eastAsia="en-US"/>
+        </w:rPr>
+        <w:t xml:space="preserve">Luz: </w:t>
+      </w:r>
+      <w:r>
+        <w:rPr>
+          <w:lang w:eastAsia="en-US"/>
+        </w:rPr>
+        <w:t xml:space="preserve"> Este componente también ha sido proporcionado por la </w:t>
+      </w:r>
+      <w:proofErr w:type="spellStart"/>
+      <w:r>
+        <w:rPr>
+          <w:lang w:eastAsia="en-US"/>
+        </w:rPr>
+        <w:t>Asigntaura</w:t>
+      </w:r>
+      <w:proofErr w:type="spellEnd"/>
+      <w:r>
+        <w:rPr>
+          <w:lang w:eastAsia="en-US"/>
+        </w:rPr>
+        <w:t xml:space="preserve">. Este Componente visualiza un botón encendido y apagado. Para estar al tanto de su </w:t>
+      </w:r>
+      <w:proofErr w:type="spellStart"/>
+      <w:r>
+        <w:rPr>
+          <w:lang w:eastAsia="en-US"/>
+        </w:rPr>
+        <w:t>actualiación</w:t>
+      </w:r>
+      <w:proofErr w:type="spellEnd"/>
+      <w:r>
+        <w:rPr>
+          <w:lang w:eastAsia="en-US"/>
+        </w:rPr>
+        <w:t xml:space="preserve"> se debe implementar la interfaz </w:t>
+      </w:r>
+      <w:proofErr w:type="spellStart"/>
+      <w:r>
+        <w:rPr>
+          <w:lang w:eastAsia="en-US"/>
+        </w:rPr>
+        <w:t>IEnteradoListener</w:t>
+      </w:r>
+      <w:proofErr w:type="spellEnd"/>
+    </w:p>
+    <w:p>
+      <w:pPr>
+        <w:pStyle w:val="Prrafodelista"/>
+        <w:numPr>
+          <w:ilvl w:val="0"/>
+          <w:numId w:val="5"/>
+        </w:numPr>
+        <w:spacing w:line="480" w:lineRule="auto"/>
+        <w:rPr>
+          <w:lang w:eastAsia="en-US"/>
+        </w:rPr>
+      </w:pPr>
       <w:proofErr w:type="spellStart"/>
       <w:r>
         <w:rPr>
@@ -3698,7 +3844,7 @@
           <w:lang w:eastAsia="en-US"/>
         </w:rPr>
       </w:pPr>
-      <w:bookmarkStart w:id="6" w:name="_Toc34157467"/>
+      <w:bookmarkStart w:id="5" w:name="_Toc34157467"/>
       <w:r>
         <w:rPr>
           <w:rFonts w:eastAsiaTheme="minorHAnsi"/>
@@ -3706,7 +3852,7 @@
         </w:rPr>
         <w:t>6.Tests unitarios</w:t>
       </w:r>
-      <w:bookmarkEnd w:id="6"/>
+      <w:bookmarkEnd w:id="5"/>
     </w:p>
     <w:p>
       <w:pPr>
@@ -3782,7 +3928,13 @@
         <w:rPr>
           <w:lang w:eastAsia="en-US"/>
         </w:rPr>
-        <w:t xml:space="preserve"> JUnit4 para los métodos de creación y </w:t>
+        <w:t xml:space="preserve"> JUnit4 para los métodos de creaci</w:t>
+      </w:r>
+      <w:r>
+        <w:rPr>
+          <w:lang w:eastAsia="en-US"/>
+        </w:rPr>
+        <w:t xml:space="preserve">ón y </w:t>
       </w:r>
       <w:proofErr w:type="spellStart"/>
       <w:r>
@@ -3796,23 +3948,13 @@
         <w:rPr>
           <w:lang w:eastAsia="en-US"/>
         </w:rPr>
-        <w:t xml:space="preserve"> de </w:t>
-      </w:r>
-      <w:proofErr w:type="spellStart"/>
-      <w:proofErr w:type="gramStart"/>
-      <w:r>
-        <w:rPr>
-          <w:lang w:eastAsia="en-US"/>
-        </w:rPr>
-        <w:t>Contactos,y</w:t>
-      </w:r>
-      <w:proofErr w:type="spellEnd"/>
-      <w:proofErr w:type="gramEnd"/>
-      <w:r>
-        <w:rPr>
-          <w:lang w:eastAsia="en-US"/>
-        </w:rPr>
-        <w:t xml:space="preserve"> envío de mensajes. Se ha comparado lo que devuelve el método y lo que se obtiene de la capa de almacenamiento.</w:t>
+        <w:t xml:space="preserve"> de Contactos </w:t>
+      </w:r>
+      <w:r>
+        <w:rPr>
+          <w:lang w:eastAsia="en-US"/>
+        </w:rPr>
+        <w:t>y envío de mensajes. Se ha comparado lo que devuelve el método y lo que se obtiene de la capa de almacenamiento.</w:t>
       </w:r>
     </w:p>
     <w:p>
@@ -3826,6 +3968,7 @@
         <w:rPr>
           <w:lang w:eastAsia="en-US"/>
         </w:rPr>
+        <w:lastRenderedPageBreak/>
         <w:t xml:space="preserve">Los 7 </w:t>
       </w:r>
       <w:proofErr w:type="spellStart"/>
@@ -3918,16 +4061,15 @@
           <w:lang w:eastAsia="en-US"/>
         </w:rPr>
       </w:pPr>
-      <w:bookmarkStart w:id="7" w:name="_Toc34157468"/>
+      <w:bookmarkStart w:id="6" w:name="_Toc34157468"/>
       <w:r>
         <w:rPr>
           <w:rFonts w:eastAsiaTheme="minorHAnsi"/>
           <w:lang w:eastAsia="en-US"/>
         </w:rPr>
-        <w:lastRenderedPageBreak/>
         <w:t>7.Manual de usuario</w:t>
       </w:r>
-      <w:bookmarkEnd w:id="7"/>
+      <w:bookmarkEnd w:id="6"/>
     </w:p>
     <w:p>
       <w:pPr>
@@ -3962,21 +4104,19 @@
         <w:rPr>
           <w:lang w:eastAsia="en-US"/>
         </w:rPr>
-        <w:t xml:space="preserve">Una vez introducidos los datos necesarios para acceder a la aplicación, </w:t>
-      </w:r>
-      <w:proofErr w:type="spellStart"/>
-      <w:r>
-        <w:rPr>
-          <w:lang w:eastAsia="en-US"/>
-        </w:rPr>
-        <w:t>enontramos</w:t>
-      </w:r>
-      <w:proofErr w:type="spellEnd"/>
-      <w:r>
-        <w:rPr>
-          <w:lang w:eastAsia="en-US"/>
-        </w:rPr>
-        <w:t xml:space="preserve"> la Ventana Principal. Esta venta está compuesta por una barra superior con varios botones. La parte derecha, compuesta por los Contactos del </w:t>
+        <w:t>Una vez introducidos los datos necesarios para acceder a la aplicación, en</w:t>
+      </w:r>
+      <w:r>
+        <w:rPr>
+          <w:lang w:eastAsia="en-US"/>
+        </w:rPr>
+        <w:t>c</w:t>
+      </w:r>
+      <w:r>
+        <w:rPr>
+          <w:lang w:eastAsia="en-US"/>
+        </w:rPr>
+        <w:t xml:space="preserve">ontramos la Ventana Principal. Esta venta está compuesta por una barra superior con varios botones. La parte derecha, compuesta por los Contactos del </w:t>
       </w:r>
       <w:r>
         <w:rPr>
@@ -4066,7 +4206,13 @@
         <w:rPr>
           <w:lang w:eastAsia="en-US"/>
         </w:rPr>
-        <w:t xml:space="preserve"> nuevo, un Grupo o convertirnos en Premium. Una vez convertidos en Premium nos permitirá crear un archivo PDF junto a la información de nuestro Usuario.</w:t>
+        <w:t xml:space="preserve"> nuevo, un Grupo o convertirnos en Premium. Una vez convertidos en Premium nos permitirá crear un archivo PDF junto a la</w:t>
+      </w:r>
+      <w:r>
+        <w:rPr>
+          <w:lang w:eastAsia="en-US"/>
+        </w:rPr>
+        <w:t xml:space="preserve"> información de nuestro Usuario o mostrar información de Uso de la aplicación.</w:t>
       </w:r>
     </w:p>
     <w:p>
@@ -4085,6 +4231,7 @@
         <w:rPr>
           <w:lang w:eastAsia="en-US"/>
         </w:rPr>
+        <w:lastRenderedPageBreak/>
         <w:t>Al seleccionar la opción Crear Contacto e introducir unos datos válidos. En el lado derecho de la vista aparecerá nuestro nuevo Contacto, y en el derecho nuestro Chat junto a más Opciones.</w:t>
       </w:r>
     </w:p>
@@ -4109,21 +4256,6 @@
     </w:p>
     <w:p>
       <w:pPr>
-        <w:spacing w:line="480" w:lineRule="auto"/>
-        <w:rPr>
-          <w:lang w:eastAsia="en-US"/>
-        </w:rPr>
-      </w:pPr>
-      <w:r>
-        <w:rPr>
-          <w:lang w:eastAsia="en-US"/>
-        </w:rPr>
-        <w:lastRenderedPageBreak/>
-        <w:t>En cuanto a la lista de Contactos que encontramos en la izquierda, a cada mensaje enviado de cada Chat o la actualización de imágenes del otro usuario, se verán reflejadas en el correspondiente contacto. Si queremos abrir cualquier chat solo tenemos que pulsar en el contacto y se mostrará una ventana idéntica a la que se muestra cuando un Contacto es recién creado. A no ser que hubiera de antes mensajes enviados. Tras seleccionar un Contacto, vemos que se nos presentan nuevas Opciones:</w:t>
-      </w:r>
-    </w:p>
-    <w:p>
-      <w:pPr>
         <w:pStyle w:val="Prrafodelista"/>
         <w:numPr>
           <w:ilvl w:val="0"/>
@@ -4138,7 +4270,21 @@
         <w:rPr>
           <w:lang w:eastAsia="en-US"/>
         </w:rPr>
-        <w:t>Si pulsamos sobre la imagen del Contacto nos aparecerá el nombre dado al Contacto y su número de teléfono. En el caso de un Grupo estas funciones no existen.</w:t>
+        <w:t>Opción de Estado. En esta pestaña podemos crear y ver Estados de nuestros contactos.</w:t>
+      </w:r>
+    </w:p>
+    <w:p>
+      <w:pPr>
+        <w:spacing w:line="480" w:lineRule="auto"/>
+        <w:rPr>
+          <w:lang w:eastAsia="en-US"/>
+        </w:rPr>
+      </w:pPr>
+      <w:r>
+        <w:rPr>
+          <w:lang w:eastAsia="en-US"/>
+        </w:rPr>
+        <w:t>En cuanto a la lista de Contactos que encontramos en la izquierda, a cada mensaje enviado de cada Chat o la actualización de imágenes del otro usuario, se verán reflejadas en el correspondiente contacto. Si queremos abrir cualquier chat solo tenemos que pulsar en el contacto y se mostrará una ventana idéntica a la que se muestra cuando un Contacto es recién creado. A no ser que hubiera de antes mensajes enviados. Tras seleccionar un Contacto, vemos que se nos presentan nuevas Opciones:</w:t>
       </w:r>
     </w:p>
     <w:p>
@@ -4157,7 +4303,7 @@
         <w:rPr>
           <w:lang w:eastAsia="en-US"/>
         </w:rPr>
-        <w:t>Si pulsamos sobre el icono de la lupa, se nos mostrará en el lado derecho de la Vista unos filtros para poder buscar unos mensajes específicos. Todos los parámetros son opcionales. Si el Contacto en el que queremos buscar es un Grupo, tendremos un apartado más que busca entre Usuarios del Grupo.</w:t>
+        <w:t>Si pulsamos sobre la imagen del Contacto nos aparecerá el nombre dado al Contacto y su número de teléfono. En el caso de un Grupo estas funciones no existen.</w:t>
       </w:r>
     </w:p>
     <w:p>
@@ -4176,6 +4322,25 @@
         <w:rPr>
           <w:lang w:eastAsia="en-US"/>
         </w:rPr>
+        <w:t>Si pulsamos sobre el icono de la lupa, se nos mostrará en el lado derecho de la Vista unos filtros para poder buscar unos mensajes específicos. Todos los parámetros son opcionales. Si el Contacto en el que queremos buscar es un Grupo, tendremos un apartado más que busca entre Usuarios del Grupo.</w:t>
+      </w:r>
+    </w:p>
+    <w:p>
+      <w:pPr>
+        <w:pStyle w:val="Prrafodelista"/>
+        <w:numPr>
+          <w:ilvl w:val="0"/>
+          <w:numId w:val="6"/>
+        </w:numPr>
+        <w:spacing w:line="480" w:lineRule="auto"/>
+        <w:rPr>
+          <w:lang w:eastAsia="en-US"/>
+        </w:rPr>
+      </w:pPr>
+      <w:r>
+        <w:rPr>
+          <w:lang w:eastAsia="en-US"/>
+        </w:rPr>
         <w:t>Si pulsamos sobre el icono de tres barras negras, accedemos a las opciones del Contacto. Podemos:</w:t>
       </w:r>
     </w:p>
@@ -4195,6 +4360,7 @@
         <w:rPr>
           <w:lang w:eastAsia="en-US"/>
         </w:rPr>
+        <w:lastRenderedPageBreak/>
         <w:t>Modificar Contacto: Ventana idéntica a la de creación de Contacto, pero con la información del mismo rellenado. Se puede modificar todo.</w:t>
       </w:r>
     </w:p>
@@ -4291,7 +4457,6 @@
         <w:rPr>
           <w:lang w:eastAsia="en-US"/>
         </w:rPr>
-        <w:lastRenderedPageBreak/>
         <w:t>En cuanto a la Vista del Chat, podemos escribir cualquier mensaje y enviarlo presionando la tecla ENTER. Si queremos enviar un emoticono, sólo tenemos que pulsar a la imagen del emoticono y elegir el que queramos.</w:t>
       </w:r>
     </w:p>
@@ -4323,7 +4488,7 @@
           <w:lang w:eastAsia="en-US"/>
         </w:rPr>
       </w:pPr>
-      <w:bookmarkStart w:id="8" w:name="_Toc34157469"/>
+      <w:bookmarkStart w:id="7" w:name="_Toc34157469"/>
       <w:r>
         <w:rPr>
           <w:rFonts w:eastAsiaTheme="minorHAnsi"/>
@@ -4345,7 +4510,7 @@
         </w:rPr>
         <w:t>Observaciones finales</w:t>
       </w:r>
-      <w:bookmarkEnd w:id="8"/>
+      <w:bookmarkEnd w:id="7"/>
     </w:p>
     <w:p>
       <w:pPr>
@@ -4414,6 +4579,21 @@
           <w:lang w:eastAsia="en-US"/>
         </w:rPr>
         <w:t>Se ha trabajado con componentes y a su vez se han creado por lo que hemos podido aprender tanto Java Swing desde una vista de diseño o gráfica como de escritura de código.</w:t>
+      </w:r>
+    </w:p>
+    <w:p>
+      <w:pPr>
+        <w:spacing w:line="480" w:lineRule="auto"/>
+        <w:rPr>
+          <w:lang w:eastAsia="en-US"/>
+        </w:rPr>
+      </w:pPr>
+      <w:r>
+        <w:rPr>
+          <w:lang w:eastAsia="en-US"/>
+        </w:rPr>
+        <w:lastRenderedPageBreak/>
+        <w:t>También hemos aprendido un modelo de 3 capas desarrollado completamente por el estudiante.</w:t>
       </w:r>
     </w:p>
     <w:p>
@@ -4477,15 +4657,14 @@
           <w:lang w:eastAsia="en-US"/>
         </w:rPr>
       </w:pPr>
-      <w:bookmarkStart w:id="9" w:name="_Toc34157470"/>
-      <w:r>
-        <w:rPr>
-          <w:lang w:eastAsia="en-US"/>
-        </w:rPr>
-        <w:lastRenderedPageBreak/>
+      <w:bookmarkStart w:id="8" w:name="_Toc34157470"/>
+      <w:r>
+        <w:rPr>
+          <w:lang w:eastAsia="en-US"/>
+        </w:rPr>
         <w:t>Anexo</w:t>
       </w:r>
-      <w:bookmarkEnd w:id="9"/>
+      <w:bookmarkEnd w:id="8"/>
     </w:p>
     <w:p>
       <w:pPr>
@@ -4504,7 +4683,7 @@
           <w:noProof/>
         </w:rPr>
         <w:drawing>
-          <wp:inline distT="0" distB="0" distL="0" distR="0" wp14:anchorId="148EBA51" wp14:editId="428E80CE">
+          <wp:inline distT="0" distB="0" distL="0" distR="0" wp14:anchorId="7E4BDD93" wp14:editId="3F803D0C">
             <wp:extent cx="2689200" cy="2185200"/>
             <wp:effectExtent l="0" t="0" r="0" b="5715"/>
             <wp:docPr id="3" name="Imagen 3"/>
@@ -4616,6 +4795,7 @@
         <w:rPr>
           <w:noProof/>
         </w:rPr>
+        <w:lastRenderedPageBreak/>
         <w:drawing>
           <wp:inline distT="0" distB="0" distL="0" distR="0" wp14:anchorId="4EFF1360" wp14:editId="2A972B49">
             <wp:extent cx="2725200" cy="2214000"/>
@@ -4726,10 +4906,10 @@
           <w:noProof/>
         </w:rPr>
         <w:drawing>
-          <wp:inline distT="0" distB="0" distL="0" distR="0" wp14:anchorId="6A3EBB5B" wp14:editId="71A63B1C">
-            <wp:extent cx="2685600" cy="2199600"/>
-            <wp:effectExtent l="0" t="0" r="635" b="0"/>
-            <wp:docPr id="9" name="Imagen 9"/>
+          <wp:inline distT="0" distB="0" distL="0" distR="0" wp14:anchorId="12F33E35" wp14:editId="23257B49">
+            <wp:extent cx="2671200" cy="2188800"/>
+            <wp:effectExtent l="0" t="0" r="0" b="2540"/>
+            <wp:docPr id="1" name="Imagen 1"/>
             <wp:cNvGraphicFramePr>
               <a:graphicFrameLocks xmlns:a="http://schemas.openxmlformats.org/drawingml/2006/main" noChangeAspect="1"/>
             </wp:cNvGraphicFramePr>
@@ -4749,7 +4929,7 @@
                   <pic:spPr>
                     <a:xfrm>
                       <a:off x="0" y="0"/>
-                      <a:ext cx="2685600" cy="2199600"/>
+                      <a:ext cx="2671200" cy="2188800"/>
                     </a:xfrm>
                     <a:prstGeom prst="rect">
                       <a:avLst/>
@@ -4843,10 +5023,10 @@
           <w:noProof/>
         </w:rPr>
         <w:drawing>
-          <wp:inline distT="0" distB="0" distL="0" distR="0" wp14:anchorId="4571BF17" wp14:editId="37BCB20B">
-            <wp:extent cx="2667600" cy="2185200"/>
-            <wp:effectExtent l="0" t="0" r="0" b="5715"/>
-            <wp:docPr id="10" name="Imagen 10"/>
+          <wp:inline distT="0" distB="0" distL="0" distR="0" wp14:anchorId="1859FA5D" wp14:editId="29452939">
+            <wp:extent cx="2671200" cy="2188800"/>
+            <wp:effectExtent l="0" t="0" r="0" b="2540"/>
+            <wp:docPr id="7" name="Imagen 7"/>
             <wp:cNvGraphicFramePr>
               <a:graphicFrameLocks xmlns:a="http://schemas.openxmlformats.org/drawingml/2006/main" noChangeAspect="1"/>
             </wp:cNvGraphicFramePr>
@@ -4866,7 +5046,7 @@
                   <pic:spPr>
                     <a:xfrm>
                       <a:off x="0" y="0"/>
-                      <a:ext cx="2667600" cy="2185200"/>
+                      <a:ext cx="2671200" cy="2188800"/>
                     </a:xfrm>
                     <a:prstGeom prst="rect">
                       <a:avLst/>
@@ -4940,6 +5120,13 @@
     </w:p>
     <w:p>
       <w:pPr>
+        <w:rPr>
+          <w:lang w:eastAsia="en-US"/>
+        </w:rPr>
+      </w:pPr>
+    </w:p>
+    <w:p>
+      <w:pPr>
         <w:keepNext/>
         <w:jc w:val="center"/>
       </w:pPr>
@@ -4947,11 +5134,12 @@
         <w:rPr>
           <w:noProof/>
         </w:rPr>
+        <w:lastRenderedPageBreak/>
         <w:drawing>
-          <wp:inline distT="0" distB="0" distL="0" distR="0" wp14:anchorId="46315FA0" wp14:editId="6F2E47AD">
-            <wp:extent cx="2688771" cy="2202327"/>
-            <wp:effectExtent l="0" t="0" r="0" b="7620"/>
-            <wp:docPr id="11" name="Imagen 11"/>
+          <wp:inline distT="0" distB="0" distL="0" distR="0" wp14:anchorId="39F34595" wp14:editId="55C8C1C8">
+            <wp:extent cx="2671200" cy="2188800"/>
+            <wp:effectExtent l="0" t="0" r="0" b="2540"/>
+            <wp:docPr id="8" name="Imagen 8"/>
             <wp:cNvGraphicFramePr>
               <a:graphicFrameLocks xmlns:a="http://schemas.openxmlformats.org/drawingml/2006/main" noChangeAspect="1"/>
             </wp:cNvGraphicFramePr>
@@ -4971,7 +5159,7 @@
                   <pic:spPr>
                     <a:xfrm>
                       <a:off x="0" y="0"/>
-                      <a:ext cx="2727734" cy="2234241"/>
+                      <a:ext cx="2671200" cy="2188800"/>
                     </a:xfrm>
                     <a:prstGeom prst="rect">
                       <a:avLst/>
@@ -4988,52 +5176,39 @@
       <w:pPr>
         <w:pStyle w:val="Descripcin"/>
         <w:jc w:val="center"/>
-        <w:rPr>
-          <w:sz w:val="24"/>
-        </w:rPr>
-      </w:pPr>
-      <w:r>
-        <w:rPr>
-          <w:sz w:val="24"/>
-        </w:rPr>
+      </w:pPr>
+      <w:r>
         <w:t xml:space="preserve">Ilustración </w:t>
       </w:r>
       <w:r>
-        <w:rPr>
-          <w:sz w:val="24"/>
-        </w:rPr>
         <w:fldChar w:fldCharType="begin"/>
       </w:r>
       <w:r>
-        <w:rPr>
-          <w:sz w:val="24"/>
-        </w:rPr>
         <w:instrText xml:space="preserve"> SEQ Ilustración \* ARABIC </w:instrText>
       </w:r>
       <w:r>
-        <w:rPr>
-          <w:sz w:val="24"/>
-        </w:rPr>
         <w:fldChar w:fldCharType="separate"/>
       </w:r>
       <w:r>
         <w:rPr>
           <w:noProof/>
-          <w:sz w:val="24"/>
         </w:rPr>
         <w:t>5</w:t>
       </w:r>
       <w:r>
         <w:rPr>
-          <w:sz w:val="24"/>
+          <w:noProof/>
         </w:rPr>
         <w:fldChar w:fldCharType="end"/>
       </w:r>
       <w:r>
-        <w:rPr>
-          <w:sz w:val="24"/>
-        </w:rPr>
-        <w:t>. Opciones de Contactos</w:t>
+        <w:t xml:space="preserve">. Vista </w:t>
+      </w:r>
+      <w:r>
+        <w:t xml:space="preserve">Opciones de contacto junto a </w:t>
+      </w:r>
+      <w:r>
+        <w:t>Crear Contacto</w:t>
       </w:r>
     </w:p>
     <w:p>
@@ -5053,10 +5228,10 @@
           <w:noProof/>
         </w:rPr>
         <w:drawing>
-          <wp:inline distT="0" distB="0" distL="0" distR="0" wp14:anchorId="27A2D90D" wp14:editId="2D6D8C49">
+          <wp:inline distT="0" distB="0" distL="0" distR="0" wp14:anchorId="3397F32A" wp14:editId="5BD715DC">
             <wp:extent cx="2671200" cy="2188800"/>
             <wp:effectExtent l="0" t="0" r="0" b="2540"/>
-            <wp:docPr id="12" name="Imagen 12"/>
+            <wp:docPr id="19" name="Imagen 19"/>
             <wp:cNvGraphicFramePr>
               <a:graphicFrameLocks xmlns:a="http://schemas.openxmlformats.org/drawingml/2006/main" noChangeAspect="1"/>
             </wp:cNvGraphicFramePr>
@@ -5093,30 +5268,52 @@
       <w:pPr>
         <w:pStyle w:val="Descripcin"/>
         <w:jc w:val="center"/>
-      </w:pPr>
-      <w:r>
+        <w:rPr>
+          <w:sz w:val="24"/>
+        </w:rPr>
+      </w:pPr>
+      <w:r>
+        <w:rPr>
+          <w:sz w:val="24"/>
+        </w:rPr>
         <w:t xml:space="preserve">Ilustración </w:t>
       </w:r>
       <w:r>
+        <w:rPr>
+          <w:sz w:val="24"/>
+        </w:rPr>
         <w:fldChar w:fldCharType="begin"/>
       </w:r>
       <w:r>
+        <w:rPr>
+          <w:sz w:val="24"/>
+        </w:rPr>
         <w:instrText xml:space="preserve"> SEQ Ilustración \* ARABIC </w:instrText>
       </w:r>
       <w:r>
+        <w:rPr>
+          <w:sz w:val="24"/>
+        </w:rPr>
         <w:fldChar w:fldCharType="separate"/>
       </w:r>
       <w:r>
         <w:rPr>
           <w:noProof/>
+          <w:sz w:val="24"/>
         </w:rPr>
         <w:t>6</w:t>
       </w:r>
       <w:r>
+        <w:rPr>
+          <w:sz w:val="24"/>
+        </w:rPr>
         <w:fldChar w:fldCharType="end"/>
       </w:r>
       <w:r>
-        <w:t>. Vista Crear Contacto</w:t>
+        <w:rPr>
+          <w:sz w:val="24"/>
+        </w:rPr>
+        <w:t>. Vista tras Crear un Contacto</w:t>
       </w:r>
     </w:p>
     <w:p>
@@ -5136,10 +5333,10 @@
           <w:noProof/>
         </w:rPr>
         <w:drawing>
-          <wp:inline distT="0" distB="0" distL="0" distR="0" wp14:anchorId="4F4A7856" wp14:editId="76F75980">
+          <wp:inline distT="0" distB="0" distL="0" distR="0" wp14:anchorId="667E2900" wp14:editId="072DF005">
             <wp:extent cx="2671200" cy="2188800"/>
             <wp:effectExtent l="0" t="0" r="0" b="2540"/>
-            <wp:docPr id="13" name="Imagen 13"/>
+            <wp:docPr id="27" name="Imagen 27"/>
             <wp:cNvGraphicFramePr>
               <a:graphicFrameLocks xmlns:a="http://schemas.openxmlformats.org/drawingml/2006/main" noChangeAspect="1"/>
             </wp:cNvGraphicFramePr>
@@ -5221,7 +5418,7 @@
         <w:rPr>
           <w:sz w:val="24"/>
         </w:rPr>
-        <w:t>. Vista tras Crear un Contacto</w:t>
+        <w:t>. Vista Crear Grupo</w:t>
       </w:r>
     </w:p>
     <w:p>
@@ -5240,11 +5437,12 @@
         <w:rPr>
           <w:noProof/>
         </w:rPr>
+        <w:lastRenderedPageBreak/>
         <w:drawing>
-          <wp:inline distT="0" distB="0" distL="0" distR="0" wp14:anchorId="4E5B65F2" wp14:editId="2362D1C1">
+          <wp:inline distT="0" distB="0" distL="0" distR="0" wp14:anchorId="7D4DA877" wp14:editId="4D2E895C">
             <wp:extent cx="2671200" cy="2188800"/>
             <wp:effectExtent l="0" t="0" r="0" b="2540"/>
-            <wp:docPr id="14" name="Imagen 14"/>
+            <wp:docPr id="28" name="Imagen 28"/>
             <wp:cNvGraphicFramePr>
               <a:graphicFrameLocks xmlns:a="http://schemas.openxmlformats.org/drawingml/2006/main" noChangeAspect="1"/>
             </wp:cNvGraphicFramePr>
@@ -5326,16 +5524,10 @@
         <w:rPr>
           <w:sz w:val="24"/>
         </w:rPr>
-        <w:t>. Vista Crear Grupo</w:t>
-      </w:r>
-    </w:p>
-    <w:p>
-      <w:pPr>
-        <w:rPr>
-          <w:lang w:eastAsia="en-US"/>
-        </w:rPr>
-      </w:pPr>
-    </w:p>
+        <w:t>. Vista tras Crear un Grupo</w:t>
+      </w:r>
+    </w:p>
+    <w:p/>
     <w:p>
       <w:pPr>
         <w:keepNext/>
@@ -5346,10 +5538,10 @@
           <w:noProof/>
         </w:rPr>
         <w:drawing>
-          <wp:inline distT="0" distB="0" distL="0" distR="0" wp14:anchorId="73FA6153" wp14:editId="67749BD2">
+          <wp:inline distT="0" distB="0" distL="0" distR="0" wp14:anchorId="438F3B91" wp14:editId="68ED1293">
             <wp:extent cx="2671200" cy="2188800"/>
             <wp:effectExtent l="0" t="0" r="0" b="2540"/>
-            <wp:docPr id="15" name="Imagen 15"/>
+            <wp:docPr id="29" name="Imagen 29"/>
             <wp:cNvGraphicFramePr>
               <a:graphicFrameLocks xmlns:a="http://schemas.openxmlformats.org/drawingml/2006/main" noChangeAspect="1"/>
             </wp:cNvGraphicFramePr>
@@ -5386,61 +5578,23 @@
       <w:pPr>
         <w:pStyle w:val="Descripcin"/>
         <w:jc w:val="center"/>
-        <w:rPr>
-          <w:sz w:val="24"/>
-        </w:rPr>
-      </w:pPr>
-      <w:r>
-        <w:rPr>
-          <w:sz w:val="24"/>
-        </w:rPr>
+      </w:pPr>
+      <w:r>
         <w:t xml:space="preserve">Ilustración </w:t>
       </w:r>
-      <w:r>
-        <w:rPr>
-          <w:sz w:val="24"/>
-        </w:rPr>
-        <w:fldChar w:fldCharType="begin"/>
-      </w:r>
-      <w:r>
-        <w:rPr>
-          <w:sz w:val="24"/>
-        </w:rPr>
-        <w:instrText xml:space="preserve"> SEQ Ilustración \* ARABIC </w:instrText>
-      </w:r>
-      <w:r>
-        <w:rPr>
-          <w:sz w:val="24"/>
-        </w:rPr>
-        <w:fldChar w:fldCharType="separate"/>
-      </w:r>
-      <w:r>
-        <w:rPr>
-          <w:noProof/>
-          <w:sz w:val="24"/>
-        </w:rPr>
-        <w:t>9</w:t>
-      </w:r>
-      <w:r>
-        <w:rPr>
-          <w:sz w:val="24"/>
-        </w:rPr>
-        <w:fldChar w:fldCharType="end"/>
-      </w:r>
-      <w:r>
-        <w:rPr>
-          <w:sz w:val="24"/>
-        </w:rPr>
-        <w:t>. Vista tras Crear un Grupo</w:t>
-      </w:r>
-    </w:p>
-    <w:p>
-      <w:pPr>
-        <w:rPr>
-          <w:lang w:eastAsia="en-US"/>
-        </w:rPr>
-      </w:pPr>
-    </w:p>
+      <w:fldSimple w:instr=" SEQ Ilustración \* ARABIC ">
+        <w:r>
+          <w:rPr>
+            <w:noProof/>
+          </w:rPr>
+          <w:t>9</w:t>
+        </w:r>
+      </w:fldSimple>
+      <w:r>
+        <w:t>. Vista Estados</w:t>
+      </w:r>
+    </w:p>
+    <w:p/>
     <w:p>
       <w:pPr>
         <w:keepNext/>
@@ -5451,10 +5605,10 @@
           <w:noProof/>
         </w:rPr>
         <w:drawing>
-          <wp:inline distT="0" distB="0" distL="0" distR="0" wp14:anchorId="219CA1F1" wp14:editId="10FD5287">
+          <wp:inline distT="0" distB="0" distL="0" distR="0" wp14:anchorId="169FB4CA" wp14:editId="07E75CDD">
             <wp:extent cx="2671200" cy="2188800"/>
             <wp:effectExtent l="0" t="0" r="0" b="2540"/>
-            <wp:docPr id="16" name="Imagen 16"/>
+            <wp:docPr id="30" name="Imagen 30"/>
             <wp:cNvGraphicFramePr>
               <a:graphicFrameLocks xmlns:a="http://schemas.openxmlformats.org/drawingml/2006/main" noChangeAspect="1"/>
             </wp:cNvGraphicFramePr>
@@ -5491,67 +5645,22 @@
       <w:pPr>
         <w:pStyle w:val="Descripcin"/>
         <w:jc w:val="center"/>
-        <w:rPr>
-          <w:sz w:val="24"/>
-        </w:rPr>
-      </w:pPr>
-      <w:r>
-        <w:rPr>
-          <w:sz w:val="24"/>
-        </w:rPr>
+      </w:pPr>
+      <w:r>
         <w:t xml:space="preserve">Ilustración </w:t>
       </w:r>
-      <w:r>
-        <w:rPr>
-          <w:sz w:val="24"/>
-        </w:rPr>
-        <w:fldChar w:fldCharType="begin"/>
-      </w:r>
-      <w:r>
-        <w:rPr>
-          <w:sz w:val="24"/>
-        </w:rPr>
-        <w:instrText xml:space="preserve"> SEQ Ilustración \* ARABIC </w:instrText>
-      </w:r>
-      <w:r>
-        <w:rPr>
-          <w:sz w:val="24"/>
-        </w:rPr>
-        <w:fldChar w:fldCharType="separate"/>
-      </w:r>
-      <w:r>
-        <w:rPr>
-          <w:noProof/>
-          <w:sz w:val="24"/>
-        </w:rPr>
-        <w:t>10</w:t>
-      </w:r>
-      <w:r>
-        <w:rPr>
-          <w:sz w:val="24"/>
-        </w:rPr>
-        <w:fldChar w:fldCharType="end"/>
-      </w:r>
-      <w:r>
-        <w:rPr>
-          <w:sz w:val="24"/>
-        </w:rPr>
-        <w:t>.</w:t>
-      </w:r>
-      <w:r>
-        <w:rPr>
-          <w:sz w:val="24"/>
-        </w:rPr>
-        <w:t xml:space="preserve"> </w:t>
-      </w:r>
-      <w:r>
-        <w:rPr>
-          <w:sz w:val="24"/>
-        </w:rPr>
-        <w:t>Información de Contacto</w:t>
-      </w:r>
-    </w:p>
-    <w:p/>
+      <w:fldSimple w:instr=" SEQ Ilustración \* ARABIC ">
+        <w:r>
+          <w:rPr>
+            <w:noProof/>
+          </w:rPr>
+          <w:t>10</w:t>
+        </w:r>
+      </w:fldSimple>
+      <w:r>
+        <w:t>. Vista de un Estado</w:t>
+      </w:r>
+    </w:p>
     <w:p>
       <w:pPr>
         <w:keepNext/>
@@ -5561,11 +5670,12 @@
         <w:rPr>
           <w:noProof/>
         </w:rPr>
+        <w:lastRenderedPageBreak/>
         <w:drawing>
-          <wp:inline distT="0" distB="0" distL="0" distR="0" wp14:anchorId="70314126" wp14:editId="2C9D3216">
-            <wp:extent cx="2671200" cy="2188800"/>
-            <wp:effectExtent l="0" t="0" r="0" b="2540"/>
-            <wp:docPr id="17" name="Imagen 17"/>
+          <wp:inline distT="0" distB="0" distL="0" distR="0" wp14:anchorId="22B9BC62" wp14:editId="4A7CB84B">
+            <wp:extent cx="2700000" cy="2210400"/>
+            <wp:effectExtent l="0" t="0" r="5715" b="0"/>
+            <wp:docPr id="31" name="Imagen 31"/>
             <wp:cNvGraphicFramePr>
               <a:graphicFrameLocks xmlns:a="http://schemas.openxmlformats.org/drawingml/2006/main" noChangeAspect="1"/>
             </wp:cNvGraphicFramePr>
@@ -5585,7 +5695,7 @@
                   <pic:spPr>
                     <a:xfrm>
                       <a:off x="0" y="0"/>
-                      <a:ext cx="2671200" cy="2188800"/>
+                      <a:ext cx="2700000" cy="2210400"/>
                     </a:xfrm>
                     <a:prstGeom prst="rect">
                       <a:avLst/>
@@ -5602,52 +5712,20 @@
       <w:pPr>
         <w:pStyle w:val="Descripcin"/>
         <w:jc w:val="center"/>
-        <w:rPr>
-          <w:sz w:val="24"/>
-        </w:rPr>
-      </w:pPr>
-      <w:r>
-        <w:rPr>
-          <w:sz w:val="24"/>
-        </w:rPr>
+      </w:pPr>
+      <w:r>
         <w:t xml:space="preserve">Ilustración </w:t>
       </w:r>
-      <w:r>
-        <w:rPr>
-          <w:sz w:val="24"/>
-        </w:rPr>
-        <w:fldChar w:fldCharType="begin"/>
-      </w:r>
-      <w:r>
-        <w:rPr>
-          <w:sz w:val="24"/>
-        </w:rPr>
-        <w:instrText xml:space="preserve"> SEQ Ilustración \* ARABIC </w:instrText>
-      </w:r>
-      <w:r>
-        <w:rPr>
-          <w:sz w:val="24"/>
-        </w:rPr>
-        <w:fldChar w:fldCharType="separate"/>
-      </w:r>
-      <w:r>
-        <w:rPr>
-          <w:noProof/>
-          <w:sz w:val="24"/>
-        </w:rPr>
-        <w:t>11</w:t>
-      </w:r>
-      <w:r>
-        <w:rPr>
-          <w:sz w:val="24"/>
-        </w:rPr>
-        <w:fldChar w:fldCharType="end"/>
-      </w:r>
-      <w:r>
-        <w:rPr>
-          <w:sz w:val="24"/>
-        </w:rPr>
-        <w:t>. Ventana Buscar</w:t>
+      <w:fldSimple w:instr=" SEQ Ilustración \* ARABIC ">
+        <w:r>
+          <w:rPr>
+            <w:noProof/>
+          </w:rPr>
+          <w:t>11</w:t>
+        </w:r>
+      </w:fldSimple>
+      <w:r>
+        <w:t>. Vista de la creación de un Estado</w:t>
       </w:r>
     </w:p>
     <w:p/>
@@ -5661,10 +5739,10 @@
           <w:noProof/>
         </w:rPr>
         <w:drawing>
-          <wp:inline distT="0" distB="0" distL="0" distR="0" wp14:anchorId="26303ABC" wp14:editId="234A09AD">
+          <wp:inline distT="0" distB="0" distL="0" distR="0" wp14:anchorId="1657C46A" wp14:editId="3EB9CB97">
             <wp:extent cx="2671200" cy="2188800"/>
             <wp:effectExtent l="0" t="0" r="0" b="2540"/>
-            <wp:docPr id="18" name="Imagen 18"/>
+            <wp:docPr id="32" name="Imagen 32"/>
             <wp:cNvGraphicFramePr>
               <a:graphicFrameLocks xmlns:a="http://schemas.openxmlformats.org/drawingml/2006/main" noChangeAspect="1"/>
             </wp:cNvGraphicFramePr>
@@ -5746,7 +5824,19 @@
         <w:rPr>
           <w:sz w:val="24"/>
         </w:rPr>
-        <w:t>. Opciones de Contacto</w:t>
+        <w:t>.</w:t>
+      </w:r>
+      <w:r>
+        <w:rPr>
+          <w:sz w:val="24"/>
+        </w:rPr>
+        <w:t xml:space="preserve"> </w:t>
+      </w:r>
+      <w:r>
+        <w:rPr>
+          <w:sz w:val="24"/>
+        </w:rPr>
+        <w:t>Información de Contacto</w:t>
       </w:r>
     </w:p>
     <w:p/>
@@ -5760,10 +5850,10 @@
           <w:noProof/>
         </w:rPr>
         <w:drawing>
-          <wp:inline distT="0" distB="0" distL="0" distR="0" wp14:anchorId="5C097A83" wp14:editId="118BB138">
+          <wp:inline distT="0" distB="0" distL="0" distR="0" wp14:anchorId="0BED0F24" wp14:editId="7D0E3FDC">
             <wp:extent cx="2671200" cy="2188800"/>
             <wp:effectExtent l="0" t="0" r="0" b="2540"/>
-            <wp:docPr id="20" name="Imagen 20"/>
+            <wp:docPr id="33" name="Imagen 33"/>
             <wp:cNvGraphicFramePr>
               <a:graphicFrameLocks xmlns:a="http://schemas.openxmlformats.org/drawingml/2006/main" noChangeAspect="1"/>
             </wp:cNvGraphicFramePr>
@@ -5845,7 +5935,7 @@
         <w:rPr>
           <w:sz w:val="24"/>
         </w:rPr>
-        <w:t>. Vista Modificar Contacto</w:t>
+        <w:t>. Ventana Buscar</w:t>
       </w:r>
     </w:p>
     <w:p/>
@@ -5858,11 +5948,12 @@
         <w:rPr>
           <w:noProof/>
         </w:rPr>
+        <w:lastRenderedPageBreak/>
         <w:drawing>
-          <wp:inline distT="0" distB="0" distL="0" distR="0" wp14:anchorId="71D4C0D9" wp14:editId="09F73A66">
+          <wp:inline distT="0" distB="0" distL="0" distR="0" wp14:anchorId="689BFA49" wp14:editId="589F17CE">
             <wp:extent cx="2671200" cy="2188800"/>
             <wp:effectExtent l="0" t="0" r="0" b="2540"/>
-            <wp:docPr id="21" name="Imagen 21"/>
+            <wp:docPr id="34" name="Imagen 34"/>
             <wp:cNvGraphicFramePr>
               <a:graphicFrameLocks xmlns:a="http://schemas.openxmlformats.org/drawingml/2006/main" noChangeAspect="1"/>
             </wp:cNvGraphicFramePr>
@@ -5944,37 +6035,7 @@
         <w:rPr>
           <w:sz w:val="24"/>
         </w:rPr>
-        <w:t>. Adv</w:t>
-      </w:r>
-      <w:r>
-        <w:rPr>
-          <w:sz w:val="24"/>
-        </w:rPr>
-        <w:t>ertencia tras pul</w:t>
-      </w:r>
-      <w:r>
-        <w:rPr>
-          <w:sz w:val="24"/>
-        </w:rPr>
-        <w:t xml:space="preserve">sar </w:t>
-      </w:r>
-      <w:r>
-        <w:rPr>
-          <w:sz w:val="24"/>
-        </w:rPr>
-        <w:t>“</w:t>
-      </w:r>
-      <w:r>
-        <w:rPr>
-          <w:sz w:val="24"/>
-        </w:rPr>
-        <w:t>Eliminar Contacto</w:t>
-      </w:r>
-      <w:r>
-        <w:rPr>
-          <w:sz w:val="24"/>
-        </w:rPr>
-        <w:t>”</w:t>
+        <w:t>. Opciones de Contacto</w:t>
       </w:r>
     </w:p>
     <w:p/>
@@ -5988,10 +6049,10 @@
           <w:noProof/>
         </w:rPr>
         <w:drawing>
-          <wp:inline distT="0" distB="0" distL="0" distR="0" wp14:anchorId="594C5E72" wp14:editId="61D0121B">
-            <wp:extent cx="2671200" cy="2217600"/>
-            <wp:effectExtent l="0" t="0" r="0" b="0"/>
-            <wp:docPr id="22" name="Imagen 22"/>
+          <wp:inline distT="0" distB="0" distL="0" distR="0" wp14:anchorId="280736A0" wp14:editId="5A7EC6E6">
+            <wp:extent cx="2671200" cy="2188800"/>
+            <wp:effectExtent l="0" t="0" r="0" b="2540"/>
+            <wp:docPr id="35" name="Imagen 35"/>
             <wp:cNvGraphicFramePr>
               <a:graphicFrameLocks xmlns:a="http://schemas.openxmlformats.org/drawingml/2006/main" noChangeAspect="1"/>
             </wp:cNvGraphicFramePr>
@@ -6011,7 +6072,7 @@
                   <pic:spPr>
                     <a:xfrm>
                       <a:off x="0" y="0"/>
-                      <a:ext cx="2671200" cy="2217600"/>
+                      <a:ext cx="2671200" cy="2188800"/>
                     </a:xfrm>
                     <a:prstGeom prst="rect">
                       <a:avLst/>
@@ -6073,7 +6134,7 @@
         <w:rPr>
           <w:sz w:val="24"/>
         </w:rPr>
-        <w:t>. Advertencia tras pulsar "Eliminar Mensajes"</w:t>
+        <w:t>. Vista Modificar Contacto</w:t>
       </w:r>
     </w:p>
     <w:p/>
@@ -6087,10 +6148,10 @@
           <w:noProof/>
         </w:rPr>
         <w:drawing>
-          <wp:inline distT="0" distB="0" distL="0" distR="0" wp14:anchorId="716D80D6" wp14:editId="10F477F3">
-            <wp:extent cx="2671200" cy="2188800"/>
-            <wp:effectExtent l="0" t="0" r="0" b="2540"/>
-            <wp:docPr id="23" name="Imagen 23"/>
+          <wp:inline distT="0" distB="0" distL="0" distR="0" wp14:anchorId="23859E24" wp14:editId="51944741">
+            <wp:extent cx="2671200" cy="2196000"/>
+            <wp:effectExtent l="0" t="0" r="0" b="0"/>
+            <wp:docPr id="36" name="Imagen 36"/>
             <wp:cNvGraphicFramePr>
               <a:graphicFrameLocks xmlns:a="http://schemas.openxmlformats.org/drawingml/2006/main" noChangeAspect="1"/>
             </wp:cNvGraphicFramePr>
@@ -6110,7 +6171,7 @@
                   <pic:spPr>
                     <a:xfrm>
                       <a:off x="0" y="0"/>
-                      <a:ext cx="2671200" cy="2188800"/>
+                      <a:ext cx="2671200" cy="2196000"/>
                     </a:xfrm>
                     <a:prstGeom prst="rect">
                       <a:avLst/>
@@ -6172,19 +6233,37 @@
         <w:rPr>
           <w:sz w:val="24"/>
         </w:rPr>
-        <w:t xml:space="preserve">. Vista previa a </w:t>
-      </w:r>
-      <w:r>
-        <w:rPr>
-          <w:sz w:val="24"/>
-        </w:rPr>
-        <w:t>envío</w:t>
-      </w:r>
-      <w:r>
-        <w:rPr>
-          <w:sz w:val="24"/>
-        </w:rPr>
-        <w:t xml:space="preserve"> de Mensaje</w:t>
+        <w:t>. Adv</w:t>
+      </w:r>
+      <w:r>
+        <w:rPr>
+          <w:sz w:val="24"/>
+        </w:rPr>
+        <w:t>ertencia tras pul</w:t>
+      </w:r>
+      <w:r>
+        <w:rPr>
+          <w:sz w:val="24"/>
+        </w:rPr>
+        <w:t xml:space="preserve">sar </w:t>
+      </w:r>
+      <w:r>
+        <w:rPr>
+          <w:sz w:val="24"/>
+        </w:rPr>
+        <w:t>“</w:t>
+      </w:r>
+      <w:r>
+        <w:rPr>
+          <w:sz w:val="24"/>
+        </w:rPr>
+        <w:t>Eliminar Contacto</w:t>
+      </w:r>
+      <w:r>
+        <w:rPr>
+          <w:sz w:val="24"/>
+        </w:rPr>
+        <w:t>”</w:t>
       </w:r>
     </w:p>
     <w:p/>
@@ -6197,11 +6276,12 @@
         <w:rPr>
           <w:noProof/>
         </w:rPr>
+        <w:lastRenderedPageBreak/>
         <w:drawing>
-          <wp:inline distT="0" distB="0" distL="0" distR="0" wp14:anchorId="59F4041F" wp14:editId="014F0889">
-            <wp:extent cx="2674800" cy="2188800"/>
-            <wp:effectExtent l="0" t="0" r="0" b="2540"/>
-            <wp:docPr id="24" name="Imagen 24"/>
+          <wp:inline distT="0" distB="0" distL="0" distR="0" wp14:anchorId="5A82FE30" wp14:editId="1CBEC2D8">
+            <wp:extent cx="2671200" cy="2178000"/>
+            <wp:effectExtent l="0" t="0" r="0" b="0"/>
+            <wp:docPr id="37" name="Imagen 37"/>
             <wp:cNvGraphicFramePr>
               <a:graphicFrameLocks xmlns:a="http://schemas.openxmlformats.org/drawingml/2006/main" noChangeAspect="1"/>
             </wp:cNvGraphicFramePr>
@@ -6221,7 +6301,7 @@
                   <pic:spPr>
                     <a:xfrm>
                       <a:off x="0" y="0"/>
-                      <a:ext cx="2674800" cy="2188800"/>
+                      <a:ext cx="2671200" cy="2178000"/>
                     </a:xfrm>
                     <a:prstGeom prst="rect">
                       <a:avLst/>
@@ -6283,7 +6363,7 @@
         <w:rPr>
           <w:sz w:val="24"/>
         </w:rPr>
-        <w:t>. Vista después del Envío de un Mensaje</w:t>
+        <w:t>. Advertencia tras pulsar "Eliminar Mensajes"</w:t>
       </w:r>
     </w:p>
     <w:p/>
@@ -6297,10 +6377,10 @@
           <w:noProof/>
         </w:rPr>
         <w:drawing>
-          <wp:inline distT="0" distB="0" distL="0" distR="0" wp14:anchorId="45203356" wp14:editId="7F5E4CFE">
+          <wp:inline distT="0" distB="0" distL="0" distR="0" wp14:anchorId="781355A5" wp14:editId="454330C8">
             <wp:extent cx="2671200" cy="2188800"/>
             <wp:effectExtent l="0" t="0" r="0" b="2540"/>
-            <wp:docPr id="25" name="Imagen 25"/>
+            <wp:docPr id="38" name="Imagen 38"/>
             <wp:cNvGraphicFramePr>
               <a:graphicFrameLocks xmlns:a="http://schemas.openxmlformats.org/drawingml/2006/main" noChangeAspect="1"/>
             </wp:cNvGraphicFramePr>
@@ -6382,7 +6462,7 @@
         <w:rPr>
           <w:sz w:val="24"/>
         </w:rPr>
-        <w:t>. Vista de Selección de Emoticonos</w:t>
+        <w:t>. Vista después del Envío de un Mensaje</w:t>
       </w:r>
     </w:p>
     <w:p/>
@@ -6396,10 +6476,10 @@
           <w:noProof/>
         </w:rPr>
         <w:drawing>
-          <wp:inline distT="0" distB="0" distL="0" distR="0" wp14:anchorId="45137A19" wp14:editId="173FF8C9">
+          <wp:inline distT="0" distB="0" distL="0" distR="0" wp14:anchorId="6A405056" wp14:editId="05A15B6A">
             <wp:extent cx="2671200" cy="2188800"/>
             <wp:effectExtent l="0" t="0" r="0" b="2540"/>
-            <wp:docPr id="26" name="Imagen 26"/>
+            <wp:docPr id="39" name="Imagen 39"/>
             <wp:cNvGraphicFramePr>
               <a:graphicFrameLocks xmlns:a="http://schemas.openxmlformats.org/drawingml/2006/main" noChangeAspect="1"/>
             </wp:cNvGraphicFramePr>
@@ -6481,11 +6561,113 @@
         <w:rPr>
           <w:sz w:val="24"/>
         </w:rPr>
+        <w:t>. Vista de Selección de Emoticonos</w:t>
+      </w:r>
+    </w:p>
+    <w:p/>
+    <w:p>
+      <w:pPr>
+        <w:keepNext/>
+        <w:jc w:val="center"/>
+      </w:pPr>
+      <w:bookmarkStart w:id="9" w:name="_GoBack"/>
+      <w:r>
+        <w:rPr>
+          <w:noProof/>
+        </w:rPr>
+        <w:lastRenderedPageBreak/>
+        <w:drawing>
+          <wp:inline distT="0" distB="0" distL="0" distR="0" wp14:anchorId="096CDD64" wp14:editId="3E13070C">
+            <wp:extent cx="2671200" cy="2188800"/>
+            <wp:effectExtent l="0" t="0" r="0" b="2540"/>
+            <wp:docPr id="40" name="Imagen 40"/>
+            <wp:cNvGraphicFramePr>
+              <a:graphicFrameLocks xmlns:a="http://schemas.openxmlformats.org/drawingml/2006/main" noChangeAspect="1"/>
+            </wp:cNvGraphicFramePr>
+            <a:graphic xmlns:a="http://schemas.openxmlformats.org/drawingml/2006/main">
+              <a:graphicData uri="http://schemas.openxmlformats.org/drawingml/2006/picture">
+                <pic:pic xmlns:pic="http://schemas.openxmlformats.org/drawingml/2006/picture">
+                  <pic:nvPicPr>
+                    <pic:cNvPr id="1" name=""/>
+                    <pic:cNvPicPr/>
+                  </pic:nvPicPr>
+                  <pic:blipFill>
+                    <a:blip r:embed="rId31"/>
+                    <a:stretch>
+                      <a:fillRect/>
+                    </a:stretch>
+                  </pic:blipFill>
+                  <pic:spPr>
+                    <a:xfrm>
+                      <a:off x="0" y="0"/>
+                      <a:ext cx="2671200" cy="2188800"/>
+                    </a:xfrm>
+                    <a:prstGeom prst="rect">
+                      <a:avLst/>
+                    </a:prstGeom>
+                  </pic:spPr>
+                </pic:pic>
+              </a:graphicData>
+            </a:graphic>
+          </wp:inline>
+        </w:drawing>
+      </w:r>
+      <w:bookmarkEnd w:id="9"/>
+    </w:p>
+    <w:p>
+      <w:pPr>
+        <w:pStyle w:val="Descripcin"/>
+        <w:jc w:val="center"/>
+        <w:rPr>
+          <w:sz w:val="24"/>
+        </w:rPr>
+      </w:pPr>
+      <w:r>
+        <w:rPr>
+          <w:sz w:val="24"/>
+        </w:rPr>
+        <w:t xml:space="preserve">Ilustración </w:t>
+      </w:r>
+      <w:r>
+        <w:rPr>
+          <w:sz w:val="24"/>
+        </w:rPr>
+        <w:fldChar w:fldCharType="begin"/>
+      </w:r>
+      <w:r>
+        <w:rPr>
+          <w:sz w:val="24"/>
+        </w:rPr>
+        <w:instrText xml:space="preserve"> SEQ Ilustración \* ARABIC </w:instrText>
+      </w:r>
+      <w:r>
+        <w:rPr>
+          <w:sz w:val="24"/>
+        </w:rPr>
+        <w:fldChar w:fldCharType="separate"/>
+      </w:r>
+      <w:r>
+        <w:rPr>
+          <w:noProof/>
+          <w:sz w:val="24"/>
+        </w:rPr>
+        <w:t>20</w:t>
+      </w:r>
+      <w:r>
+        <w:rPr>
+          <w:sz w:val="24"/>
+        </w:rPr>
+        <w:fldChar w:fldCharType="end"/>
+      </w:r>
+      <w:r>
+        <w:rPr>
+          <w:sz w:val="24"/>
+        </w:rPr>
         <w:t>. Vista después de Enviar un Emoticono</w:t>
       </w:r>
     </w:p>
     <w:sectPr>
-      <w:footerReference w:type="default" r:id="rId31"/>
+      <w:footerReference w:type="default" r:id="rId32"/>
       <w:pgSz w:w="11906" w:h="16838"/>
       <w:pgMar w:top="1417" w:right="1701" w:bottom="1417" w:left="1701" w:header="708" w:footer="708" w:gutter="0"/>
       <w:pgNumType w:start="0"/>
@@ -6534,6 +6716,7 @@
         <w:docPartUnique/>
       </w:docPartObj>
     </w:sdtPr>
+    <w:sdtEndPr/>
     <w:sdtContent>
       <w:p>
         <w:pPr>
@@ -6553,7 +6736,7 @@
           <w:rPr>
             <w:noProof/>
           </w:rPr>
-          <w:t>3</w:t>
+          <w:t>20</w:t>
         </w:r>
         <w:r>
           <w:fldChar w:fldCharType="end"/>
@@ -8407,7 +8590,7 @@
 </file>
 
 <file path=customXml/itemProps1.xml><?xml version="1.0" encoding="utf-8"?>
-<ds:datastoreItem xmlns:ds="http://schemas.openxmlformats.org/officeDocument/2006/customXml" ds:itemID="{2E32FD4F-3210-467B-9A69-FC17BF8D50A4}">
+<ds:datastoreItem xmlns:ds="http://schemas.openxmlformats.org/officeDocument/2006/customXml" ds:itemID="{DA742A5C-B298-47C6-B7F4-BF0B6303B240}">
   <ds:schemaRefs>
     <ds:schemaRef ds:uri="http://schemas.openxmlformats.org/officeDocument/2006/bibliography"/>
   </ds:schemaRefs>

</xml_diff>